<commit_message>
Added to the Architecture Design Section
</commit_message>
<xml_diff>
--- a/Documents/Solution Approach.docx
+++ b/Documents/Solution Approach.docx
@@ -1089,94 +1089,6 @@
     <w:p>
       <w:pPr>
         <w:spacing w:after="0" w:line="240" w:lineRule="auto"/>
-        <w:rPr>
-          <w:highlight w:val="yellow"/>
-        </w:rPr>
-      </w:pPr>
-      <w:r>
-        <w:rPr>
-          <w:highlight w:val="yellow"/>
-          <w:rtl w:val="0"/>
-        </w:rPr>
-        <w:t xml:space="preserve">The introduction begins by stating the purpose of the document.  Explain the purpose for </w:t>
-      </w:r>
-    </w:p>
-    <w:p>
-      <w:pPr>
-        <w:spacing w:after="0" w:line="240" w:lineRule="auto"/>
-        <w:rPr>
-          <w:highlight w:val="yellow"/>
-        </w:rPr>
-      </w:pPr>
-      <w:r>
-        <w:rPr>
-          <w:highlight w:val="yellow"/>
-          <w:rtl w:val="0"/>
-        </w:rPr>
-        <w:t xml:space="preserve">providing this design document and specify the intended audience for it.  If this is a revision of </w:t>
-      </w:r>
-    </w:p>
-    <w:p>
-      <w:pPr>
-        <w:spacing w:after="0" w:line="240" w:lineRule="auto"/>
-        <w:rPr>
-          <w:highlight w:val="yellow"/>
-        </w:rPr>
-      </w:pPr>
-      <w:r>
-        <w:rPr>
-          <w:highlight w:val="yellow"/>
-          <w:rtl w:val="0"/>
-        </w:rPr>
-        <w:t xml:space="preserve">an earlier document, please make sure to summarize what changes have been made during the </w:t>
-      </w:r>
-    </w:p>
-    <w:p>
-      <w:pPr>
-        <w:spacing w:after="0" w:line="240" w:lineRule="auto"/>
-        <w:rPr>
-          <w:highlight w:val="yellow"/>
-        </w:rPr>
-      </w:pPr>
-      <w:r>
-        <w:rPr>
-          <w:highlight w:val="yellow"/>
-          <w:rtl w:val="0"/>
-        </w:rPr>
-        <w:t xml:space="preserve">revision (keep this discussion brief). Then provide a brief description of your project and state </w:t>
-      </w:r>
-    </w:p>
-    <w:p>
-      <w:pPr>
-        <w:spacing w:after="0" w:line="240" w:lineRule="auto"/>
-        <w:rPr>
-          <w:highlight w:val="yellow"/>
-        </w:rPr>
-      </w:pPr>
-      <w:r>
-        <w:rPr>
-          <w:highlight w:val="yellow"/>
-          <w:rtl w:val="0"/>
-        </w:rPr>
-        <w:t xml:space="preserve">your project goal. </w:t>
-      </w:r>
-    </w:p>
-    <w:p>
-      <w:pPr>
-        <w:spacing w:after="0" w:line="240" w:lineRule="auto"/>
-        <w:rPr>
-          <w:highlight w:val="yellow"/>
-        </w:rPr>
-      </w:pPr>
-      <w:r>
-        <w:rPr>
-          <w:rtl w:val="0"/>
-        </w:rPr>
-      </w:r>
-    </w:p>
-    <w:p>
-      <w:pPr>
-        <w:spacing w:after="0" w:line="240" w:lineRule="auto"/>
         <w:rPr/>
       </w:pPr>
       <w:r>
@@ -1226,9 +1138,79 @@
       <w:pPr>
         <w:spacing w:after="0" w:line="240" w:lineRule="auto"/>
         <w:rPr>
+          <w:highlight w:val="yellow"/>
+        </w:rPr>
+      </w:pPr>
+      <w:r>
+        <w:rPr>
           <w:b w:val="1"/>
           <w:sz w:val="32"/>
           <w:szCs w:val="32"/>
+          <w:rtl w:val="0"/>
+        </w:rPr>
+        <w:t xml:space="preserve">II. System Overview</w:t>
+      </w:r>
+      <w:r>
+        <w:rPr>
+          <w:rtl w:val="0"/>
+        </w:rPr>
+      </w:r>
+    </w:p>
+    <w:p>
+      <w:pPr>
+        <w:spacing w:after="0" w:line="240" w:lineRule="auto"/>
+        <w:rPr>
+          <w:highlight w:val="yellow"/>
+        </w:rPr>
+      </w:pPr>
+      <w:r>
+        <w:rPr>
+          <w:rtl w:val="0"/>
+        </w:rPr>
+      </w:r>
+    </w:p>
+    <w:p>
+      <w:pPr>
+        <w:spacing w:after="0" w:line="240" w:lineRule="auto"/>
+        <w:rPr/>
+      </w:pPr>
+      <w:r>
+        <w:rPr>
+          <w:rtl w:val="0"/>
+        </w:rPr>
+        <w:tab/>
+        <w:t xml:space="preserve">This program will take in data which contains the LFP (local field potential) data collected from the rodents brain and preprocess the data. In order to preprocess the data, it is broken up into 5 second periods. Using the data found within these 5 second periods, the cohesive and power values are calculated. After these values are calculated, we then move onto the machine learning step. Using a machine learning model the user will pass in the preprocessed data. During this step, the program should output the 5 second periods of data where the rodents were in the decision making process of drinking alcohol. The user should be able to take this outputted data and download it to their computer as a csv file.</w:t>
+      </w:r>
+    </w:p>
+    <w:p>
+      <w:pPr>
+        <w:spacing w:after="0" w:line="240" w:lineRule="auto"/>
+        <w:rPr/>
+      </w:pPr>
+      <w:r>
+        <w:rPr>
+          <w:rtl w:val="0"/>
+        </w:rPr>
+      </w:r>
+    </w:p>
+    <w:p>
+      <w:pPr>
+        <w:spacing w:after="0" w:line="240" w:lineRule="auto"/>
+        <w:rPr/>
+      </w:pPr>
+      <w:r>
+        <w:rPr>
+          <w:rtl w:val="0"/>
+        </w:rPr>
+      </w:r>
+    </w:p>
+    <w:p>
+      <w:pPr>
+        <w:spacing w:after="0" w:line="240" w:lineRule="auto"/>
+        <w:rPr>
+          <w:b w:val="1"/>
+          <w:sz w:val="28"/>
+          <w:szCs w:val="28"/>
         </w:rPr>
       </w:pPr>
       <w:r>
@@ -1238,137 +1220,6 @@
           <w:szCs w:val="32"/>
           <w:rtl w:val="0"/>
         </w:rPr>
-        <w:t xml:space="preserve">II. System Overview</w:t>
-      </w:r>
-    </w:p>
-    <w:p>
-      <w:pPr>
-        <w:spacing w:after="0" w:line="240" w:lineRule="auto"/>
-        <w:rPr>
-          <w:b w:val="1"/>
-          <w:sz w:val="32"/>
-          <w:szCs w:val="32"/>
-        </w:rPr>
-      </w:pPr>
-      <w:r>
-        <w:rPr>
-          <w:rtl w:val="0"/>
-        </w:rPr>
-      </w:r>
-    </w:p>
-    <w:p>
-      <w:pPr>
-        <w:spacing w:after="0" w:line="240" w:lineRule="auto"/>
-        <w:rPr>
-          <w:highlight w:val="yellow"/>
-        </w:rPr>
-      </w:pPr>
-      <w:r>
-        <w:rPr>
-          <w:highlight w:val="yellow"/>
-          <w:rtl w:val="0"/>
-        </w:rPr>
-        <w:t xml:space="preserve">The system overview contains a general description of the functionality and design of the </w:t>
-      </w:r>
-    </w:p>
-    <w:p>
-      <w:pPr>
-        <w:spacing w:after="0" w:line="240" w:lineRule="auto"/>
-        <w:rPr>
-          <w:highlight w:val="yellow"/>
-        </w:rPr>
-      </w:pPr>
-      <w:r>
-        <w:rPr>
-          <w:highlight w:val="yellow"/>
-          <w:rtl w:val="0"/>
-        </w:rPr>
-        <w:t xml:space="preserve">project. The overview will only briefly describe the overall design considerations and the </w:t>
-      </w:r>
-    </w:p>
-    <w:p>
-      <w:pPr>
-        <w:spacing w:after="0" w:line="240" w:lineRule="auto"/>
-        <w:rPr>
-          <w:highlight w:val="yellow"/>
-        </w:rPr>
-      </w:pPr>
-      <w:r>
-        <w:rPr>
-          <w:highlight w:val="yellow"/>
-          <w:rtl w:val="0"/>
-        </w:rPr>
-        <w:t xml:space="preserve">comprehensive explanations will be done in the sections to follow. The overview should serve </w:t>
-      </w:r>
-    </w:p>
-    <w:p>
-      <w:pPr>
-        <w:spacing w:after="0" w:line="240" w:lineRule="auto"/>
-        <w:rPr>
-          <w:highlight w:val="yellow"/>
-        </w:rPr>
-      </w:pPr>
-      <w:r>
-        <w:rPr>
-          <w:highlight w:val="yellow"/>
-          <w:rtl w:val="0"/>
-        </w:rPr>
-        <w:t xml:space="preserve">as an introduction to these sections.</w:t>
-      </w:r>
-    </w:p>
-    <w:p>
-      <w:pPr>
-        <w:spacing w:after="0" w:line="240" w:lineRule="auto"/>
-        <w:rPr>
-          <w:highlight w:val="yellow"/>
-        </w:rPr>
-      </w:pPr>
-      <w:r>
-        <w:rPr>
-          <w:rtl w:val="0"/>
-        </w:rPr>
-      </w:r>
-    </w:p>
-    <w:p>
-      <w:pPr>
-        <w:spacing w:after="0" w:line="240" w:lineRule="auto"/>
-        <w:rPr/>
-      </w:pPr>
-      <w:r>
-        <w:rPr>
-          <w:rtl w:val="0"/>
-        </w:rPr>
-        <w:tab/>
-        <w:t xml:space="preserve">This program will take in data which contains the LFP (local field potential) data collected from the rodents brain and preprocess the data. In order to preprocess the data, it is broken up into 5 second periods. Using the data found within these 5 second periods, the cohesive and power values are calculated. After these values are calculated, we then move onto the machine learning step. Using a machine learning model the user will pass in the preprocessed data. During this step, the program should output the 5 second periods of data where the rodents were in the decision making process of drinking alcohol. The user should be able to take this outputted data and download it to their computer as a csv file.</w:t>
-      </w:r>
-    </w:p>
-    <w:p>
-      <w:pPr>
-        <w:spacing w:after="0" w:line="240" w:lineRule="auto"/>
-        <w:rPr/>
-      </w:pPr>
-      <w:r>
-        <w:rPr>
-          <w:rtl w:val="0"/>
-        </w:rPr>
-      </w:r>
-    </w:p>
-    <w:p>
-      <w:pPr>
-        <w:spacing w:after="0" w:line="240" w:lineRule="auto"/>
-        <w:rPr>
-          <w:b w:val="1"/>
-          <w:sz w:val="28"/>
-          <w:szCs w:val="28"/>
-        </w:rPr>
-      </w:pPr>
-      <w:r>
-        <w:rPr>
-          <w:b w:val="1"/>
-          <w:sz w:val="32"/>
-          <w:szCs w:val="32"/>
-          <w:rtl w:val="0"/>
-        </w:rPr>
         <w:t xml:space="preserve">III. Architecture Design</w:t>
       </w:r>
       <w:r>
@@ -1459,13 +1310,24 @@
     <w:p>
       <w:pPr>
         <w:spacing w:after="0" w:line="240" w:lineRule="auto"/>
+        <w:rPr/>
+      </w:pPr>
+      <w:r>
+        <w:rPr>
+          <w:rtl w:val="0"/>
+        </w:rPr>
+      </w:r>
+    </w:p>
+    <w:p>
+      <w:pPr>
+        <w:spacing w:line="240" w:lineRule="auto"/>
         <w:rPr/>
       </w:pPr>
       <w:r>
         <w:rPr/>
         <w:drawing>
           <wp:inline distB="114300" distT="114300" distL="114300" distR="114300">
-            <wp:extent cx="5943600" cy="3416300"/>
+            <wp:extent cx="5943600" cy="3276600"/>
             <wp:effectExtent b="0" l="0" r="0" t="0"/>
             <wp:docPr id="2" name="image3.png"/>
             <a:graphic>
@@ -1485,7 +1347,7 @@
                   <pic:spPr>
                     <a:xfrm>
                       <a:off x="0" y="0"/>
-                      <a:ext cx="5943600" cy="3416300"/>
+                      <a:ext cx="5943600" cy="3276600"/>
                     </a:xfrm>
                     <a:prstGeom prst="rect"/>
                     <a:ln/>
@@ -1504,7 +1366,7 @@
     </w:p>
     <w:p>
       <w:pPr>
-        <w:spacing w:after="0" w:line="240" w:lineRule="auto"/>
+        <w:spacing w:line="240" w:lineRule="auto"/>
         <w:rPr/>
       </w:pPr>
       <w:r>
@@ -1515,7 +1377,7 @@
     </w:p>
     <w:p>
       <w:pPr>
-        <w:spacing w:after="0" w:line="240" w:lineRule="auto"/>
+        <w:spacing w:line="240" w:lineRule="auto"/>
         <w:rPr/>
       </w:pPr>
       <w:r>
@@ -1526,95 +1388,8 @@
     </w:p>
     <w:p>
       <w:pPr>
-        <w:spacing w:after="0" w:line="240" w:lineRule="auto"/>
-        <w:rPr/>
-      </w:pPr>
-      <w:r>
-        <w:rPr>
-          <w:rtl w:val="0"/>
-        </w:rPr>
-      </w:r>
-    </w:p>
-    <w:p>
-      <w:pPr>
-        <w:spacing w:after="0" w:line="240" w:lineRule="auto"/>
-        <w:rPr/>
-      </w:pPr>
-      <w:r>
-        <w:rPr>
-          <w:rtl w:val="0"/>
-        </w:rPr>
-      </w:r>
-    </w:p>
-    <w:p>
-      <w:pPr>
-        <w:spacing w:after="0" w:line="240" w:lineRule="auto"/>
-        <w:rPr/>
-      </w:pPr>
-      <w:r>
-        <w:rPr>
-          <w:rtl w:val="0"/>
-        </w:rPr>
-      </w:r>
-    </w:p>
-    <w:p>
-      <w:pPr>
-        <w:spacing w:after="0" w:line="240" w:lineRule="auto"/>
-        <w:rPr/>
-      </w:pPr>
-      <w:r>
-        <w:rPr>
-          <w:rtl w:val="0"/>
-        </w:rPr>
-      </w:r>
-    </w:p>
-    <w:p>
-      <w:pPr>
-        <w:spacing w:after="0" w:line="240" w:lineRule="auto"/>
-        <w:rPr/>
-      </w:pPr>
-      <w:r>
-        <w:rPr>
-          <w:rtl w:val="0"/>
-        </w:rPr>
-      </w:r>
-    </w:p>
-    <w:p>
-      <w:pPr>
-        <w:spacing w:after="0" w:line="240" w:lineRule="auto"/>
-        <w:rPr/>
-      </w:pPr>
-      <w:r>
-        <w:rPr>
-          <w:rtl w:val="0"/>
-        </w:rPr>
-      </w:r>
-    </w:p>
-    <w:p>
-      <w:pPr>
-        <w:spacing w:after="0" w:line="240" w:lineRule="auto"/>
-        <w:rPr/>
-      </w:pPr>
-      <w:r>
-        <w:rPr>
-          <w:rtl w:val="0"/>
-        </w:rPr>
-      </w:r>
-    </w:p>
-    <w:p>
-      <w:pPr>
-        <w:spacing w:after="0" w:line="240" w:lineRule="auto"/>
-        <w:rPr/>
-      </w:pPr>
-      <w:r>
-        <w:rPr>
-          <w:rtl w:val="0"/>
-        </w:rPr>
-      </w:r>
-    </w:p>
-    <w:p>
-      <w:pPr>
-        <w:spacing w:line="240" w:lineRule="auto"/>
+        <w:spacing w:line="240" w:lineRule="auto"/>
+        <w:ind w:left="0" w:firstLine="0"/>
         <w:rPr>
           <w:color w:val="0e101a"/>
         </w:rPr>
@@ -1638,21 +1413,6 @@
     <w:p>
       <w:pPr>
         <w:spacing w:line="240" w:lineRule="auto"/>
-        <w:ind w:firstLine="720"/>
-        <w:rPr>
-          <w:color w:val="0e101a"/>
-          <w:highlight w:val="yellow"/>
-        </w:rPr>
-      </w:pPr>
-      <w:r>
-        <w:rPr>
-          <w:rtl w:val="0"/>
-        </w:rPr>
-      </w:r>
-    </w:p>
-    <w:p>
-      <w:pPr>
-        <w:spacing w:line="240" w:lineRule="auto"/>
         <w:ind w:left="0" w:firstLine="0"/>
         <w:rPr>
           <w:b w:val="1"/>
@@ -1661,6 +1421,21 @@
       </w:pPr>
       <w:r>
         <w:rPr>
+          <w:rtl w:val="0"/>
+        </w:rPr>
+      </w:r>
+    </w:p>
+    <w:p>
+      <w:pPr>
+        <w:spacing w:line="240" w:lineRule="auto"/>
+        <w:ind w:left="0" w:firstLine="0"/>
+        <w:rPr>
+          <w:b w:val="1"/>
+          <w:color w:val="0e101a"/>
+        </w:rPr>
+      </w:pPr>
+      <w:r>
+        <w:rPr>
           <w:b w:val="1"/>
           <w:color w:val="0e101a"/>
           <w:rtl w:val="0"/>
@@ -1672,6 +1447,441 @@
       <w:pPr>
         <w:spacing w:line="240" w:lineRule="auto"/>
         <w:ind w:left="0" w:firstLine="0"/>
+        <w:rPr>
+          <w:b w:val="1"/>
+          <w:color w:val="0e101a"/>
+        </w:rPr>
+      </w:pPr>
+      <w:r>
+        <w:rPr>
+          <w:rtl w:val="0"/>
+        </w:rPr>
+      </w:r>
+    </w:p>
+    <w:p>
+      <w:pPr>
+        <w:numPr>
+          <w:ilvl w:val="0"/>
+          <w:numId w:val="7"/>
+        </w:numPr>
+        <w:spacing w:line="240" w:lineRule="auto"/>
+        <w:ind w:left="720" w:hanging="360"/>
+        <w:rPr>
+          <w:b w:val="1"/>
+          <w:color w:val="0e101a"/>
+          <w:u w:val="none"/>
+        </w:rPr>
+      </w:pPr>
+      <w:r>
+        <w:rPr>
+          <w:b w:val="1"/>
+          <w:color w:val="0e101a"/>
+          <w:rtl w:val="0"/>
+        </w:rPr>
+        <w:t xml:space="preserve">Description</w:t>
+      </w:r>
+    </w:p>
+    <w:p>
+      <w:pPr>
+        <w:spacing w:line="240" w:lineRule="auto"/>
+        <w:ind w:left="0" w:firstLine="0"/>
+        <w:rPr>
+          <w:b w:val="1"/>
+          <w:color w:val="0e101a"/>
+        </w:rPr>
+      </w:pPr>
+      <w:r>
+        <w:rPr>
+          <w:rtl w:val="0"/>
+        </w:rPr>
+      </w:r>
+    </w:p>
+    <w:p>
+      <w:pPr>
+        <w:spacing w:line="240" w:lineRule="auto"/>
+        <w:ind w:left="0" w:firstLine="0"/>
+        <w:rPr>
+          <w:color w:val="0e101a"/>
+        </w:rPr>
+      </w:pPr>
+      <w:r>
+        <w:rPr>
+          <w:color w:val="0e101a"/>
+          <w:rtl w:val="0"/>
+        </w:rPr>
+        <w:t xml:space="preserve">The API Frontend to Local Backend (API F/B) is the connection between our frontend GUI and the backend of our software. It handles job requests from the frontend and uses the appropriate logic module to perform those jobs, as well as returning the results of those jobs to the frontend.</w:t>
+      </w:r>
+    </w:p>
+    <w:p>
+      <w:pPr>
+        <w:spacing w:line="240" w:lineRule="auto"/>
+        <w:ind w:left="0" w:firstLine="0"/>
+        <w:rPr>
+          <w:b w:val="1"/>
+          <w:color w:val="0e101a"/>
+        </w:rPr>
+      </w:pPr>
+      <w:r>
+        <w:rPr>
+          <w:rtl w:val="0"/>
+        </w:rPr>
+      </w:r>
+    </w:p>
+    <w:p>
+      <w:pPr>
+        <w:numPr>
+          <w:ilvl w:val="0"/>
+          <w:numId w:val="7"/>
+        </w:numPr>
+        <w:spacing w:line="240" w:lineRule="auto"/>
+        <w:ind w:left="720" w:hanging="360"/>
+        <w:rPr>
+          <w:b w:val="1"/>
+          <w:color w:val="0e101a"/>
+          <w:u w:val="none"/>
+        </w:rPr>
+      </w:pPr>
+      <w:r>
+        <w:rPr>
+          <w:b w:val="1"/>
+          <w:color w:val="0e101a"/>
+          <w:rtl w:val="0"/>
+        </w:rPr>
+        <w:t xml:space="preserve">Concepts and Algorithms Generated</w:t>
+      </w:r>
+    </w:p>
+    <w:p>
+      <w:pPr>
+        <w:spacing w:line="240" w:lineRule="auto"/>
+        <w:ind w:left="0" w:firstLine="0"/>
+        <w:rPr>
+          <w:b w:val="1"/>
+          <w:color w:val="0e101a"/>
+        </w:rPr>
+      </w:pPr>
+      <w:r>
+        <w:rPr>
+          <w:rtl w:val="0"/>
+        </w:rPr>
+      </w:r>
+    </w:p>
+    <w:p>
+      <w:pPr>
+        <w:spacing w:line="240" w:lineRule="auto"/>
+        <w:ind w:left="0" w:firstLine="0"/>
+        <w:rPr>
+          <w:color w:val="0e101a"/>
+        </w:rPr>
+      </w:pPr>
+      <w:r>
+        <w:rPr>
+          <w:color w:val="0e101a"/>
+          <w:rtl w:val="0"/>
+        </w:rPr>
+        <w:t xml:space="preserve">This subsystem will contain one class with methods to send data and retrieve output data from the kamiak system. The kamiak system will be responsible for training a predictive model. This model should be sent back to the local system where a local computation can be used to figure out the decision making periods of the rodents. Data should also be sent to the kamiak system to be used for training the model. </w:t>
+      </w:r>
+    </w:p>
+    <w:p>
+      <w:pPr>
+        <w:spacing w:line="240" w:lineRule="auto"/>
+        <w:ind w:left="720" w:firstLine="0"/>
+        <w:rPr>
+          <w:b w:val="1"/>
+          <w:color w:val="0e101a"/>
+        </w:rPr>
+      </w:pPr>
+      <w:r>
+        <w:rPr>
+          <w:rtl w:val="0"/>
+        </w:rPr>
+      </w:r>
+    </w:p>
+    <w:p>
+      <w:pPr>
+        <w:numPr>
+          <w:ilvl w:val="0"/>
+          <w:numId w:val="7"/>
+        </w:numPr>
+        <w:spacing w:line="240" w:lineRule="auto"/>
+        <w:ind w:left="720" w:hanging="360"/>
+        <w:rPr>
+          <w:b w:val="1"/>
+          <w:color w:val="0e101a"/>
+          <w:u w:val="none"/>
+        </w:rPr>
+      </w:pPr>
+      <w:r>
+        <w:rPr>
+          <w:b w:val="1"/>
+          <w:color w:val="0e101a"/>
+          <w:rtl w:val="0"/>
+        </w:rPr>
+        <w:t xml:space="preserve">Interface Description</w:t>
+      </w:r>
+    </w:p>
+    <w:p>
+      <w:pPr>
+        <w:spacing w:line="240" w:lineRule="auto"/>
+        <w:ind w:left="0" w:firstLine="0"/>
+        <w:rPr>
+          <w:color w:val="0e101a"/>
+        </w:rPr>
+      </w:pPr>
+      <w:r>
+        <w:rPr>
+          <w:rtl w:val="0"/>
+        </w:rPr>
+      </w:r>
+    </w:p>
+    <w:p>
+      <w:pPr>
+        <w:spacing w:line="240" w:lineRule="auto"/>
+        <w:ind w:left="0" w:firstLine="0"/>
+        <w:rPr>
+          <w:color w:val="0e101a"/>
+          <w:u w:val="single"/>
+        </w:rPr>
+      </w:pPr>
+      <w:r>
+        <w:rPr>
+          <w:color w:val="0e101a"/>
+          <w:u w:val="single"/>
+          <w:rtl w:val="0"/>
+        </w:rPr>
+        <w:t xml:space="preserve">Services Provided:</w:t>
+      </w:r>
+    </w:p>
+    <w:p>
+      <w:pPr>
+        <w:spacing w:line="240" w:lineRule="auto"/>
+        <w:ind w:left="0" w:firstLine="0"/>
+        <w:rPr>
+          <w:color w:val="0e101a"/>
+          <w:u w:val="single"/>
+        </w:rPr>
+      </w:pPr>
+      <w:r>
+        <w:rPr>
+          <w:rtl w:val="0"/>
+        </w:rPr>
+      </w:r>
+    </w:p>
+    <w:p>
+      <w:pPr>
+        <w:numPr>
+          <w:ilvl w:val="0"/>
+          <w:numId w:val="4"/>
+        </w:numPr>
+        <w:spacing w:line="240" w:lineRule="auto"/>
+        <w:ind w:left="720" w:hanging="360"/>
+        <w:rPr>
+          <w:color w:val="0e101a"/>
+          <w:u w:val="none"/>
+        </w:rPr>
+      </w:pPr>
+      <w:r>
+        <w:rPr>
+          <w:color w:val="0e101a"/>
+          <w:rtl w:val="0"/>
+        </w:rPr>
+        <w:t xml:space="preserve">Service Name: SendTrainingData(Data)</w:t>
+      </w:r>
+    </w:p>
+    <w:p>
+      <w:pPr>
+        <w:spacing w:line="240" w:lineRule="auto"/>
+        <w:ind w:left="0" w:firstLine="720"/>
+        <w:rPr>
+          <w:color w:val="0e101a"/>
+        </w:rPr>
+      </w:pPr>
+      <w:r>
+        <w:rPr>
+          <w:color w:val="0e101a"/>
+          <w:rtl w:val="0"/>
+        </w:rPr>
+        <w:t xml:space="preserve">Service Provided To: Kamiak Cluster</w:t>
+      </w:r>
+    </w:p>
+    <w:p>
+      <w:pPr>
+        <w:spacing w:line="240" w:lineRule="auto"/>
+        <w:ind w:left="720" w:firstLine="0"/>
+        <w:rPr>
+          <w:color w:val="0e101a"/>
+        </w:rPr>
+      </w:pPr>
+      <w:r>
+        <w:rPr>
+          <w:color w:val="0e101a"/>
+          <w:rtl w:val="0"/>
+        </w:rPr>
+        <w:t xml:space="preserve">Description: Send the preprocessed data to the Kamiak cluster so Kamiak can build a model off the data.</w:t>
+      </w:r>
+    </w:p>
+    <w:p>
+      <w:pPr>
+        <w:spacing w:line="240" w:lineRule="auto"/>
+        <w:ind w:left="0" w:firstLine="0"/>
+        <w:rPr>
+          <w:color w:val="0e101a"/>
+        </w:rPr>
+      </w:pPr>
+      <w:r>
+        <w:rPr>
+          <w:rtl w:val="0"/>
+        </w:rPr>
+      </w:r>
+    </w:p>
+    <w:p>
+      <w:pPr>
+        <w:numPr>
+          <w:ilvl w:val="0"/>
+          <w:numId w:val="4"/>
+        </w:numPr>
+        <w:spacing w:line="240" w:lineRule="auto"/>
+        <w:ind w:left="720" w:hanging="360"/>
+        <w:rPr>
+          <w:color w:val="0e101a"/>
+          <w:u w:val="none"/>
+        </w:rPr>
+      </w:pPr>
+      <w:r>
+        <w:rPr>
+          <w:color w:val="0e101a"/>
+          <w:rtl w:val="0"/>
+        </w:rPr>
+        <w:t xml:space="preserve">Service Name: DisplayOutput(Output)</w:t>
+      </w:r>
+    </w:p>
+    <w:p>
+      <w:pPr>
+        <w:spacing w:line="240" w:lineRule="auto"/>
+        <w:ind w:left="720" w:firstLine="0"/>
+        <w:rPr>
+          <w:color w:val="0e101a"/>
+        </w:rPr>
+      </w:pPr>
+      <w:r>
+        <w:rPr>
+          <w:color w:val="0e101a"/>
+          <w:rtl w:val="0"/>
+        </w:rPr>
+        <w:t xml:space="preserve">Service Provided To: Front End</w:t>
+      </w:r>
+    </w:p>
+    <w:p>
+      <w:pPr>
+        <w:spacing w:line="240" w:lineRule="auto"/>
+        <w:ind w:left="720" w:firstLine="0"/>
+        <w:rPr>
+          <w:color w:val="0e101a"/>
+        </w:rPr>
+      </w:pPr>
+      <w:r>
+        <w:rPr>
+          <w:color w:val="0e101a"/>
+          <w:rtl w:val="0"/>
+        </w:rPr>
+        <w:t xml:space="preserve">Description: Displays the timestamps of when the rodents were in the decision making process of consuming alcohol to the screen.</w:t>
+      </w:r>
+    </w:p>
+    <w:p>
+      <w:pPr>
+        <w:spacing w:line="240" w:lineRule="auto"/>
+        <w:ind w:left="0" w:firstLine="0"/>
+        <w:rPr>
+          <w:color w:val="0e101a"/>
+          <w:u w:val="single"/>
+        </w:rPr>
+      </w:pPr>
+      <w:r>
+        <w:rPr>
+          <w:rtl w:val="0"/>
+        </w:rPr>
+      </w:r>
+    </w:p>
+    <w:p>
+      <w:pPr>
+        <w:spacing w:line="240" w:lineRule="auto"/>
+        <w:rPr>
+          <w:color w:val="0e101a"/>
+          <w:u w:val="single"/>
+        </w:rPr>
+      </w:pPr>
+      <w:r>
+        <w:rPr>
+          <w:rtl w:val="0"/>
+        </w:rPr>
+      </w:r>
+    </w:p>
+    <w:p>
+      <w:pPr>
+        <w:spacing w:line="240" w:lineRule="auto"/>
+        <w:ind w:left="0" w:firstLine="0"/>
+        <w:rPr>
+          <w:color w:val="0e101a"/>
+          <w:u w:val="single"/>
+        </w:rPr>
+      </w:pPr>
+      <w:r>
+        <w:rPr>
+          <w:color w:val="0e101a"/>
+          <w:u w:val="single"/>
+          <w:rtl w:val="0"/>
+        </w:rPr>
+        <w:t xml:space="preserve">Services Required:</w:t>
+      </w:r>
+    </w:p>
+    <w:p>
+      <w:pPr>
+        <w:spacing w:line="240" w:lineRule="auto"/>
+        <w:rPr>
+          <w:color w:val="0e101a"/>
+          <w:u w:val="single"/>
+        </w:rPr>
+      </w:pPr>
+      <w:r>
+        <w:rPr>
+          <w:rtl w:val="0"/>
+        </w:rPr>
+      </w:r>
+    </w:p>
+    <w:p>
+      <w:pPr>
+        <w:spacing w:line="240" w:lineRule="auto"/>
+        <w:ind w:left="0" w:firstLine="0"/>
+        <w:rPr>
+          <w:color w:val="0e101a"/>
+          <w:u w:val="single"/>
+        </w:rPr>
+      </w:pPr>
+      <w:r>
+        <w:rPr>
+          <w:rtl w:val="0"/>
+        </w:rPr>
+      </w:r>
+    </w:p>
+    <w:p>
+      <w:pPr>
+        <w:spacing w:line="240" w:lineRule="auto"/>
+        <w:rPr>
+          <w:b w:val="1"/>
+          <w:color w:val="0e101a"/>
+        </w:rPr>
+      </w:pPr>
+      <w:r>
+        <w:rPr>
+          <w:b w:val="1"/>
+          <w:color w:val="0e101a"/>
+          <w:rtl w:val="0"/>
+        </w:rPr>
+        <w:t xml:space="preserve">I.1.2.  External Data Access Object Interface</w:t>
+      </w:r>
+    </w:p>
+    <w:p>
+      <w:pPr>
+        <w:spacing w:line="240" w:lineRule="auto"/>
         <w:rPr>
           <w:b w:val="1"/>
           <w:color w:val="0e101a"/>
@@ -1711,7 +1921,6 @@
         <w:spacing w:line="240" w:lineRule="auto"/>
         <w:ind w:left="0" w:firstLine="0"/>
         <w:rPr>
-          <w:b w:val="1"/>
           <w:color w:val="0e101a"/>
         </w:rPr>
       </w:pPr>
@@ -1734,7 +1943,7 @@
           <w:color w:val="0e101a"/>
           <w:rtl w:val="0"/>
         </w:rPr>
-        <w:t xml:space="preserve">The API Frontend to Local Backend (API F/B) is the connection between our frontend GUI and the backend of our software. It handles job requests from the frontend and uses the appropriate logic module to perform those jobs, as well as returning the results of those jobs to the frontend.</w:t>
+        <w:t xml:space="preserve">The External Data Access Object Interface preprocesses data from inputted user data files for use in the logic modules.</w:t>
       </w:r>
     </w:p>
     <w:p>
@@ -1742,7 +1951,6 @@
         <w:spacing w:line="240" w:lineRule="auto"/>
         <w:ind w:left="0" w:firstLine="0"/>
         <w:rPr>
-          <w:b w:val="1"/>
           <w:color w:val="0e101a"/>
         </w:rPr>
       </w:pPr>
@@ -1778,27 +1986,33 @@
     <w:p>
       <w:pPr>
         <w:spacing w:line="240" w:lineRule="auto"/>
-        <w:ind w:left="0" w:firstLine="0"/>
-        <w:rPr>
-          <w:b w:val="1"/>
-          <w:color w:val="0e101a"/>
-        </w:rPr>
-      </w:pPr>
-      <w:r>
-        <w:rPr>
-          <w:rtl w:val="0"/>
-        </w:rPr>
-      </w:r>
-    </w:p>
-    <w:p>
-      <w:pPr>
-        <w:spacing w:line="240" w:lineRule="auto"/>
-        <w:ind w:left="0" w:firstLine="0"/>
-        <w:rPr>
-          <w:b w:val="1"/>
-          <w:color w:val="0e101a"/>
-        </w:rPr>
-      </w:pPr>
+        <w:ind w:left="720" w:firstLine="0"/>
+        <w:rPr>
+          <w:b w:val="1"/>
+          <w:color w:val="0e101a"/>
+        </w:rPr>
+      </w:pPr>
+      <w:r>
+        <w:rPr>
+          <w:rtl w:val="0"/>
+        </w:rPr>
+      </w:r>
+    </w:p>
+    <w:p>
+      <w:pPr>
+        <w:spacing w:line="240" w:lineRule="auto"/>
+        <w:rPr>
+          <w:b w:val="1"/>
+          <w:color w:val="0e101a"/>
+        </w:rPr>
+      </w:pPr>
+      <w:r>
+        <w:rPr>
+          <w:color w:val="0e101a"/>
+          <w:rtl w:val="0"/>
+        </w:rPr>
+        <w:t xml:space="preserve">The External Data Access Object Interface subsystem will need read and write methods to load in new LFP data and output new power and coherence values. This subsystem will also need power and coherence calculators. These algorithms will take the inputted LFP data and convert it into power and coherence values. The power and coherence values are vital for training and testing the machine learning model. Once the values are calculated, they will be added into a data structure. We are currently unsure on what type of data structure would be appropriate to use due to the fact that we haven’t received sample data from our client yet. Before calculating the power and coherence values, the subsystem should have a function that cleans any noise from the data as well.</w:t>
+      </w:r>
       <w:r>
         <w:rPr>
           <w:rtl w:val="0"/>
@@ -1863,6 +2077,34 @@
         <w:ind w:left="0" w:firstLine="0"/>
         <w:rPr>
           <w:color w:val="0e101a"/>
+        </w:rPr>
+      </w:pPr>
+      <w:r>
+        <w:rPr>
+          <w:color w:val="0e101a"/>
+          <w:rtl w:val="0"/>
+        </w:rPr>
+        <w:t xml:space="preserve">The interface is made up of a class. This class will contain a private data structure object. This will also contain multiple public functions including loading in data, writing data, power calculators and coherence calculators. </w:t>
+      </w:r>
+    </w:p>
+    <w:p>
+      <w:pPr>
+        <w:spacing w:line="240" w:lineRule="auto"/>
+        <w:rPr>
+          <w:color w:val="0e101a"/>
+        </w:rPr>
+      </w:pPr>
+      <w:r>
+        <w:rPr>
+          <w:rtl w:val="0"/>
+        </w:rPr>
+      </w:r>
+    </w:p>
+    <w:p>
+      <w:pPr>
+        <w:spacing w:line="240" w:lineRule="auto"/>
+        <w:rPr>
+          <w:color w:val="0e101a"/>
           <w:u w:val="single"/>
         </w:rPr>
       </w:pPr>
@@ -1878,103 +2120,9 @@
     <w:p>
       <w:pPr>
         <w:spacing w:line="240" w:lineRule="auto"/>
-        <w:ind w:left="0" w:firstLine="0"/>
         <w:rPr>
           <w:color w:val="0e101a"/>
           <w:u w:val="single"/>
-        </w:rPr>
-      </w:pPr>
-      <w:r>
-        <w:rPr>
-          <w:rtl w:val="0"/>
-        </w:rPr>
-      </w:r>
-    </w:p>
-    <w:p>
-      <w:pPr>
-        <w:spacing w:line="240" w:lineRule="auto"/>
-        <w:rPr>
-          <w:color w:val="0e101a"/>
-          <w:u w:val="single"/>
-        </w:rPr>
-      </w:pPr>
-      <w:r>
-        <w:rPr>
-          <w:rtl w:val="0"/>
-        </w:rPr>
-      </w:r>
-    </w:p>
-    <w:p>
-      <w:pPr>
-        <w:spacing w:line="240" w:lineRule="auto"/>
-        <w:ind w:left="0" w:firstLine="0"/>
-        <w:rPr>
-          <w:color w:val="0e101a"/>
-          <w:u w:val="single"/>
-        </w:rPr>
-      </w:pPr>
-      <w:r>
-        <w:rPr>
-          <w:color w:val="0e101a"/>
-          <w:u w:val="single"/>
-          <w:rtl w:val="0"/>
-        </w:rPr>
-        <w:t xml:space="preserve">Services Required:</w:t>
-      </w:r>
-    </w:p>
-    <w:p>
-      <w:pPr>
-        <w:spacing w:line="240" w:lineRule="auto"/>
-        <w:ind w:left="0" w:firstLine="0"/>
-        <w:rPr>
-          <w:color w:val="0e101a"/>
-          <w:u w:val="single"/>
-        </w:rPr>
-      </w:pPr>
-      <w:r>
-        <w:rPr>
-          <w:rtl w:val="0"/>
-        </w:rPr>
-      </w:r>
-    </w:p>
-    <w:p>
-      <w:pPr>
-        <w:spacing w:line="240" w:lineRule="auto"/>
-        <w:ind w:left="0" w:firstLine="0"/>
-        <w:rPr>
-          <w:color w:val="0e101a"/>
-          <w:u w:val="single"/>
-        </w:rPr>
-      </w:pPr>
-      <w:r>
-        <w:rPr>
-          <w:rtl w:val="0"/>
-        </w:rPr>
-      </w:r>
-    </w:p>
-    <w:p>
-      <w:pPr>
-        <w:spacing w:line="240" w:lineRule="auto"/>
-        <w:rPr>
-          <w:b w:val="1"/>
-          <w:color w:val="0e101a"/>
-        </w:rPr>
-      </w:pPr>
-      <w:r>
-        <w:rPr>
-          <w:b w:val="1"/>
-          <w:color w:val="0e101a"/>
-          <w:rtl w:val="0"/>
-        </w:rPr>
-        <w:t xml:space="preserve">I.1.2.  External Data Access Object Interface</w:t>
-      </w:r>
-    </w:p>
-    <w:p>
-      <w:pPr>
-        <w:spacing w:line="240" w:lineRule="auto"/>
-        <w:rPr>
-          <w:b w:val="1"/>
-          <w:color w:val="0e101a"/>
         </w:rPr>
       </w:pPr>
       <w:r>
@@ -1992,54 +2140,53 @@
         <w:spacing w:line="240" w:lineRule="auto"/>
         <w:ind w:left="720" w:hanging="360"/>
         <w:rPr>
-          <w:b w:val="1"/>
           <w:color w:val="0e101a"/>
           <w:u w:val="none"/>
         </w:rPr>
       </w:pPr>
       <w:r>
         <w:rPr>
-          <w:b w:val="1"/>
-          <w:color w:val="0e101a"/>
-          <w:rtl w:val="0"/>
-        </w:rPr>
-        <w:t xml:space="preserve">Description</w:t>
-      </w:r>
-    </w:p>
-    <w:p>
-      <w:pPr>
-        <w:spacing w:line="240" w:lineRule="auto"/>
-        <w:ind w:left="0" w:firstLine="0"/>
-        <w:rPr>
-          <w:color w:val="0e101a"/>
-        </w:rPr>
-      </w:pPr>
-      <w:r>
-        <w:rPr>
-          <w:rtl w:val="0"/>
-        </w:rPr>
-      </w:r>
-    </w:p>
-    <w:p>
-      <w:pPr>
-        <w:spacing w:line="240" w:lineRule="auto"/>
-        <w:ind w:left="0" w:firstLine="0"/>
-        <w:rPr>
-          <w:color w:val="0e101a"/>
-        </w:rPr>
-      </w:pPr>
-      <w:r>
-        <w:rPr>
-          <w:color w:val="0e101a"/>
-          <w:rtl w:val="0"/>
-        </w:rPr>
-        <w:t xml:space="preserve">The External Data Access Object Interface preprocesses data from inputted user data files for use in the logic modules.</w:t>
-      </w:r>
-    </w:p>
-    <w:p>
-      <w:pPr>
-        <w:spacing w:line="240" w:lineRule="auto"/>
-        <w:ind w:left="0" w:firstLine="0"/>
+          <w:color w:val="0e101a"/>
+          <w:rtl w:val="0"/>
+        </w:rPr>
+        <w:t xml:space="preserve">Service Name: LoadData(File)</w:t>
+      </w:r>
+    </w:p>
+    <w:p>
+      <w:pPr>
+        <w:spacing w:line="240" w:lineRule="auto"/>
+        <w:ind w:firstLine="720"/>
+        <w:rPr>
+          <w:color w:val="0e101a"/>
+        </w:rPr>
+      </w:pPr>
+      <w:r>
+        <w:rPr>
+          <w:color w:val="0e101a"/>
+          <w:rtl w:val="0"/>
+        </w:rPr>
+        <w:t xml:space="preserve">Service Provided To: API Controller Front End to Back End</w:t>
+      </w:r>
+    </w:p>
+    <w:p>
+      <w:pPr>
+        <w:spacing w:line="240" w:lineRule="auto"/>
+        <w:ind w:firstLine="720"/>
+        <w:rPr>
+          <w:color w:val="0e101a"/>
+        </w:rPr>
+      </w:pPr>
+      <w:r>
+        <w:rPr>
+          <w:color w:val="0e101a"/>
+          <w:rtl w:val="0"/>
+        </w:rPr>
+        <w:t xml:space="preserve">Description: Read in the external data files and puts it into a data structure</w:t>
+      </w:r>
+    </w:p>
+    <w:p>
+      <w:pPr>
+        <w:spacing w:line="240" w:lineRule="auto"/>
         <w:rPr>
           <w:color w:val="0e101a"/>
         </w:rPr>
@@ -2059,18 +2206,16 @@
         <w:spacing w:line="240" w:lineRule="auto"/>
         <w:ind w:left="720" w:hanging="360"/>
         <w:rPr>
-          <w:b w:val="1"/>
           <w:color w:val="0e101a"/>
           <w:u w:val="none"/>
         </w:rPr>
       </w:pPr>
       <w:r>
         <w:rPr>
-          <w:b w:val="1"/>
-          <w:color w:val="0e101a"/>
-          <w:rtl w:val="0"/>
-        </w:rPr>
-        <w:t xml:space="preserve">Concepts and Algorithms Generated</w:t>
+          <w:color w:val="0e101a"/>
+          <w:rtl w:val="0"/>
+        </w:rPr>
+        <w:t xml:space="preserve">Service Name: WriteToFile(Data)</w:t>
       </w:r>
     </w:p>
     <w:p>
@@ -2078,35 +2223,15 @@
         <w:spacing w:line="240" w:lineRule="auto"/>
         <w:ind w:left="720" w:firstLine="0"/>
         <w:rPr>
-          <w:b w:val="1"/>
-          <w:color w:val="0e101a"/>
-        </w:rPr>
-      </w:pPr>
-      <w:r>
-        <w:rPr>
-          <w:rtl w:val="0"/>
-        </w:rPr>
-      </w:r>
-    </w:p>
-    <w:p>
-      <w:pPr>
-        <w:spacing w:line="240" w:lineRule="auto"/>
-        <w:rPr>
-          <w:b w:val="1"/>
-          <w:color w:val="0e101a"/>
-        </w:rPr>
-      </w:pPr>
-      <w:r>
-        <w:rPr>
-          <w:color w:val="0e101a"/>
-          <w:rtl w:val="0"/>
-        </w:rPr>
-        <w:t xml:space="preserve">The External Data Access Object Interface</w:t>
-      </w:r>
-      <w:r>
-        <w:rPr>
-          <w:rtl w:val="0"/>
-        </w:rPr>
+          <w:color w:val="0e101a"/>
+        </w:rPr>
+      </w:pPr>
+      <w:r>
+        <w:rPr>
+          <w:color w:val="0e101a"/>
+          <w:rtl w:val="0"/>
+        </w:rPr>
+        <w:t xml:space="preserve">Service Provided To: External Data Files</w:t>
       </w:r>
     </w:p>
     <w:p>
@@ -2114,7 +2239,21 @@
         <w:spacing w:line="240" w:lineRule="auto"/>
         <w:ind w:left="720" w:firstLine="0"/>
         <w:rPr>
-          <w:b w:val="1"/>
+          <w:color w:val="0e101a"/>
+        </w:rPr>
+      </w:pPr>
+      <w:r>
+        <w:rPr>
+          <w:color w:val="0e101a"/>
+          <w:rtl w:val="0"/>
+        </w:rPr>
+        <w:t xml:space="preserve">Description: Writes the output data neatly to a CSV file</w:t>
+      </w:r>
+    </w:p>
+    <w:p>
+      <w:pPr>
+        <w:spacing w:line="240" w:lineRule="auto"/>
+        <w:rPr>
           <w:color w:val="0e101a"/>
         </w:rPr>
       </w:pPr>
@@ -2133,31 +2272,184 @@
         <w:spacing w:line="240" w:lineRule="auto"/>
         <w:ind w:left="720" w:hanging="360"/>
         <w:rPr>
-          <w:b w:val="1"/>
           <w:color w:val="0e101a"/>
           <w:u w:val="none"/>
         </w:rPr>
       </w:pPr>
       <w:r>
         <w:rPr>
-          <w:b w:val="1"/>
-          <w:color w:val="0e101a"/>
-          <w:rtl w:val="0"/>
-        </w:rPr>
-        <w:t xml:space="preserve">Interface Description</w:t>
-      </w:r>
-    </w:p>
-    <w:p>
-      <w:pPr>
-        <w:spacing w:line="240" w:lineRule="auto"/>
-        <w:rPr>
-          <w:color w:val="0e101a"/>
-        </w:rPr>
-      </w:pPr>
-      <w:r>
-        <w:rPr>
-          <w:rtl w:val="0"/>
-        </w:rPr>
+          <w:color w:val="0e101a"/>
+          <w:rtl w:val="0"/>
+        </w:rPr>
+        <w:t xml:space="preserve">Service Name: CalculatePower(Data)</w:t>
+      </w:r>
+    </w:p>
+    <w:p>
+      <w:pPr>
+        <w:spacing w:line="240" w:lineRule="auto"/>
+        <w:ind w:left="0" w:firstLine="0"/>
+        <w:rPr>
+          <w:color w:val="0e101a"/>
+        </w:rPr>
+      </w:pPr>
+      <w:r>
+        <w:rPr>
+          <w:color w:val="0e101a"/>
+          <w:rtl w:val="0"/>
+        </w:rPr>
+        <w:tab/>
+        <w:t xml:space="preserve">Service Provided To: API Controller Front End to Back End</w:t>
+      </w:r>
+    </w:p>
+    <w:p>
+      <w:pPr>
+        <w:spacing w:line="240" w:lineRule="auto"/>
+        <w:ind w:left="720" w:firstLine="0"/>
+        <w:rPr>
+          <w:color w:val="0e101a"/>
+        </w:rPr>
+      </w:pPr>
+      <w:r>
+        <w:rPr>
+          <w:color w:val="0e101a"/>
+          <w:rtl w:val="0"/>
+        </w:rPr>
+        <w:t xml:space="preserve">Description: Takes in a list of LFP values and returns a list of power values.</w:t>
+      </w:r>
+    </w:p>
+    <w:p>
+      <w:pPr>
+        <w:spacing w:line="240" w:lineRule="auto"/>
+        <w:rPr>
+          <w:color w:val="0e101a"/>
+        </w:rPr>
+      </w:pPr>
+      <w:r>
+        <w:rPr>
+          <w:rtl w:val="0"/>
+        </w:rPr>
+      </w:r>
+    </w:p>
+    <w:p>
+      <w:pPr>
+        <w:numPr>
+          <w:ilvl w:val="0"/>
+          <w:numId w:val="3"/>
+        </w:numPr>
+        <w:spacing w:line="240" w:lineRule="auto"/>
+        <w:ind w:left="720" w:hanging="360"/>
+        <w:rPr>
+          <w:color w:val="0e101a"/>
+          <w:u w:val="none"/>
+        </w:rPr>
+      </w:pPr>
+      <w:r>
+        <w:rPr>
+          <w:color w:val="0e101a"/>
+          <w:rtl w:val="0"/>
+        </w:rPr>
+        <w:t xml:space="preserve">Service Name: CalculateCoherence(Data)</w:t>
+      </w:r>
+    </w:p>
+    <w:p>
+      <w:pPr>
+        <w:spacing w:line="240" w:lineRule="auto"/>
+        <w:ind w:left="0" w:firstLine="0"/>
+        <w:rPr>
+          <w:color w:val="0e101a"/>
+        </w:rPr>
+      </w:pPr>
+      <w:r>
+        <w:rPr>
+          <w:color w:val="0e101a"/>
+          <w:rtl w:val="0"/>
+        </w:rPr>
+        <w:tab/>
+        <w:t xml:space="preserve">Service Provided To: API Controller Front End to Back End</w:t>
+      </w:r>
+    </w:p>
+    <w:p>
+      <w:pPr>
+        <w:spacing w:line="240" w:lineRule="auto"/>
+        <w:ind w:left="0" w:firstLine="0"/>
+        <w:rPr>
+          <w:color w:val="0e101a"/>
+        </w:rPr>
+      </w:pPr>
+      <w:r>
+        <w:rPr>
+          <w:color w:val="0e101a"/>
+          <w:rtl w:val="0"/>
+        </w:rPr>
+        <w:tab/>
+        <w:t xml:space="preserve">Description: Takes in a list of LFP values and returns a list of coherence values</w:t>
+      </w:r>
+    </w:p>
+    <w:p>
+      <w:pPr>
+        <w:spacing w:line="240" w:lineRule="auto"/>
+        <w:ind w:left="0" w:firstLine="0"/>
+        <w:rPr>
+          <w:color w:val="0e101a"/>
+        </w:rPr>
+      </w:pPr>
+      <w:r>
+        <w:rPr>
+          <w:rtl w:val="0"/>
+        </w:rPr>
+      </w:r>
+    </w:p>
+    <w:p>
+      <w:pPr>
+        <w:numPr>
+          <w:ilvl w:val="0"/>
+          <w:numId w:val="3"/>
+        </w:numPr>
+        <w:spacing w:line="240" w:lineRule="auto"/>
+        <w:ind w:left="720" w:hanging="360"/>
+        <w:rPr>
+          <w:color w:val="0e101a"/>
+          <w:u w:val="none"/>
+        </w:rPr>
+      </w:pPr>
+      <w:r>
+        <w:rPr>
+          <w:color w:val="0e101a"/>
+          <w:rtl w:val="0"/>
+        </w:rPr>
+        <w:t xml:space="preserve">Service Name: CleanNoise(Data)</w:t>
+      </w:r>
+    </w:p>
+    <w:p>
+      <w:pPr>
+        <w:spacing w:line="240" w:lineRule="auto"/>
+        <w:ind w:left="720" w:firstLine="0"/>
+        <w:rPr>
+          <w:color w:val="0e101a"/>
+        </w:rPr>
+      </w:pPr>
+      <w:r>
+        <w:rPr>
+          <w:color w:val="0e101a"/>
+          <w:rtl w:val="0"/>
+        </w:rPr>
+        <w:t xml:space="preserve">Service Provided To: API Controller Front End to Back End</w:t>
+      </w:r>
+    </w:p>
+    <w:p>
+      <w:pPr>
+        <w:spacing w:line="240" w:lineRule="auto"/>
+        <w:ind w:left="720" w:firstLine="0"/>
+        <w:rPr>
+          <w:color w:val="0e101a"/>
+        </w:rPr>
+      </w:pPr>
+      <w:r>
+        <w:rPr>
+          <w:color w:val="0e101a"/>
+          <w:rtl w:val="0"/>
+        </w:rPr>
+        <w:t xml:space="preserve">Description: Takes in a list of LFP data and returns a noiseless list of LFP values.</w:t>
       </w:r>
     </w:p>
     <w:p>
@@ -2170,25 +2462,25 @@
       </w:pPr>
       <w:r>
         <w:rPr>
+          <w:rtl w:val="0"/>
+        </w:rPr>
+      </w:r>
+    </w:p>
+    <w:p>
+      <w:pPr>
+        <w:spacing w:line="240" w:lineRule="auto"/>
+        <w:rPr>
           <w:color w:val="0e101a"/>
           <w:u w:val="single"/>
-          <w:rtl w:val="0"/>
-        </w:rPr>
-        <w:t xml:space="preserve">Services Provided:</w:t>
-      </w:r>
-    </w:p>
-    <w:p>
-      <w:pPr>
-        <w:spacing w:line="240" w:lineRule="auto"/>
+        </w:rPr>
+      </w:pPr>
+      <w:r>
         <w:rPr>
           <w:color w:val="0e101a"/>
           <w:u w:val="single"/>
-        </w:rPr>
-      </w:pPr>
-      <w:r>
-        <w:rPr>
-          <w:rtl w:val="0"/>
-        </w:rPr>
+          <w:rtl w:val="0"/>
+        </w:rPr>
+        <w:t xml:space="preserve">Services Required:</w:t>
       </w:r>
     </w:p>
     <w:p>
@@ -2201,56 +2493,39 @@
       </w:pPr>
       <w:r>
         <w:rPr>
+          <w:rtl w:val="0"/>
+        </w:rPr>
+      </w:r>
+    </w:p>
+    <w:p>
+      <w:pPr>
+        <w:spacing w:line="240" w:lineRule="auto"/>
+        <w:rPr>
           <w:color w:val="0e101a"/>
           <w:u w:val="single"/>
-          <w:rtl w:val="0"/>
-        </w:rPr>
-        <w:t xml:space="preserve">Services Required:</w:t>
-      </w:r>
-    </w:p>
-    <w:p>
-      <w:pPr>
-        <w:spacing w:line="240" w:lineRule="auto"/>
-        <w:rPr>
-          <w:color w:val="0e101a"/>
-          <w:u w:val="single"/>
-        </w:rPr>
-      </w:pPr>
-      <w:r>
-        <w:rPr>
-          <w:rtl w:val="0"/>
-        </w:rPr>
-      </w:r>
-    </w:p>
-    <w:p>
-      <w:pPr>
-        <w:spacing w:line="240" w:lineRule="auto"/>
-        <w:rPr>
-          <w:color w:val="0e101a"/>
-          <w:u w:val="single"/>
-        </w:rPr>
-      </w:pPr>
-      <w:r>
-        <w:rPr>
-          <w:rtl w:val="0"/>
-        </w:rPr>
-      </w:r>
-    </w:p>
-    <w:p>
-      <w:pPr>
-        <w:spacing w:line="240" w:lineRule="auto"/>
-        <w:rPr>
-          <w:b w:val="1"/>
-          <w:color w:val="0e101a"/>
-        </w:rPr>
-      </w:pPr>
-      <w:r>
-        <w:rPr>
-          <w:b w:val="1"/>
-          <w:color w:val="0e101a"/>
-          <w:rtl w:val="0"/>
-        </w:rPr>
-        <w:t xml:space="preserve">I.1.3.  Logic Module Local</w:t>
+        </w:rPr>
+      </w:pPr>
+      <w:r>
+        <w:rPr>
+          <w:rtl w:val="0"/>
+        </w:rPr>
+      </w:r>
+    </w:p>
+    <w:p>
+      <w:pPr>
+        <w:spacing w:line="240" w:lineRule="auto"/>
+        <w:rPr>
+          <w:b w:val="1"/>
+          <w:color w:val="0e101a"/>
+        </w:rPr>
+      </w:pPr>
+      <w:r>
+        <w:rPr>
+          <w:b w:val="1"/>
+          <w:color w:val="0e101a"/>
+          <w:rtl w:val="0"/>
+        </w:rPr>
+        <w:t xml:space="preserve">I.1.3.  Local Logic Module</w:t>
       </w:r>
     </w:p>
     <w:p>
@@ -2382,6 +2657,21 @@
       </w:pPr>
       <w:r>
         <w:rPr>
+          <w:color w:val="0e101a"/>
+          <w:rtl w:val="0"/>
+        </w:rPr>
+        <w:t xml:space="preserve">The local logic module should have a function that runs a model sent from the API controller on the preprocessed input data to return an output. This output should just contain the start and end timestamps of when the rodent was in the decision making process of consuming alcohol.</w:t>
+      </w:r>
+    </w:p>
+    <w:p>
+      <w:pPr>
+        <w:spacing w:line="240" w:lineRule="auto"/>
+        <w:rPr>
+          <w:color w:val="0e101a"/>
+        </w:rPr>
+      </w:pPr>
+      <w:r>
+        <w:rPr>
           <w:rtl w:val="0"/>
         </w:rPr>
       </w:r>
@@ -2470,390 +2760,6 @@
     </w:p>
     <w:p>
       <w:pPr>
-        <w:spacing w:line="240" w:lineRule="auto"/>
-        <w:rPr>
-          <w:color w:val="0e101a"/>
-          <w:u w:val="single"/>
-        </w:rPr>
-      </w:pPr>
-      <w:r>
-        <w:rPr>
-          <w:color w:val="0e101a"/>
-          <w:u w:val="single"/>
-          <w:rtl w:val="0"/>
-        </w:rPr>
-        <w:t xml:space="preserve">Services Required:</w:t>
-      </w:r>
-    </w:p>
-    <w:p>
-      <w:pPr>
-        <w:spacing w:line="240" w:lineRule="auto"/>
-        <w:rPr>
-          <w:color w:val="0e101a"/>
-          <w:highlight w:val="yellow"/>
-        </w:rPr>
-      </w:pPr>
-      <w:r>
-        <w:rPr>
-          <w:rtl w:val="0"/>
-        </w:rPr>
-      </w:r>
-    </w:p>
-    <w:p>
-      <w:pPr>
-        <w:spacing w:line="240" w:lineRule="auto"/>
-        <w:rPr>
-          <w:color w:val="0e101a"/>
-          <w:highlight w:val="yellow"/>
-        </w:rPr>
-      </w:pPr>
-      <w:r>
-        <w:rPr>
-          <w:rtl w:val="0"/>
-        </w:rPr>
-      </w:r>
-    </w:p>
-    <w:p>
-      <w:pPr>
-        <w:spacing w:line="240" w:lineRule="auto"/>
-        <w:rPr>
-          <w:color w:val="0e101a"/>
-          <w:highlight w:val="yellow"/>
-        </w:rPr>
-      </w:pPr>
-      <w:r>
-        <w:rPr>
-          <w:rtl w:val="0"/>
-        </w:rPr>
-      </w:r>
-    </w:p>
-    <w:p>
-      <w:pPr>
-        <w:spacing w:line="240" w:lineRule="auto"/>
-        <w:rPr>
-          <w:b w:val="1"/>
-          <w:color w:val="0e101a"/>
-        </w:rPr>
-      </w:pPr>
-      <w:r>
-        <w:rPr>
-          <w:b w:val="1"/>
-          <w:color w:val="0e101a"/>
-          <w:rtl w:val="0"/>
-        </w:rPr>
-        <w:t xml:space="preserve">I.1.4.  Logic Module Kamiak  </w:t>
-      </w:r>
-    </w:p>
-    <w:p>
-      <w:pPr>
-        <w:spacing w:line="240" w:lineRule="auto"/>
-        <w:rPr>
-          <w:b w:val="1"/>
-          <w:color w:val="0e101a"/>
-        </w:rPr>
-      </w:pPr>
-      <w:r>
-        <w:rPr>
-          <w:rtl w:val="0"/>
-        </w:rPr>
-      </w:r>
-    </w:p>
-    <w:p>
-      <w:pPr>
-        <w:numPr>
-          <w:ilvl w:val="0"/>
-          <w:numId w:val="4"/>
-        </w:numPr>
-        <w:spacing w:line="240" w:lineRule="auto"/>
-        <w:ind w:left="720" w:hanging="360"/>
-        <w:rPr>
-          <w:b w:val="1"/>
-          <w:color w:val="0e101a"/>
-          <w:u w:val="none"/>
-        </w:rPr>
-      </w:pPr>
-      <w:r>
-        <w:rPr>
-          <w:b w:val="1"/>
-          <w:color w:val="0e101a"/>
-          <w:rtl w:val="0"/>
-        </w:rPr>
-        <w:t xml:space="preserve">Description</w:t>
-      </w:r>
-    </w:p>
-    <w:p>
-      <w:pPr>
-        <w:spacing w:line="240" w:lineRule="auto"/>
-        <w:ind w:left="720" w:firstLine="0"/>
-        <w:rPr>
-          <w:b w:val="1"/>
-          <w:color w:val="0e101a"/>
-        </w:rPr>
-      </w:pPr>
-      <w:r>
-        <w:rPr>
-          <w:rtl w:val="0"/>
-        </w:rPr>
-      </w:r>
-    </w:p>
-    <w:p>
-      <w:pPr>
-        <w:spacing w:line="240" w:lineRule="auto"/>
-        <w:ind w:left="0" w:firstLine="0"/>
-        <w:rPr>
-          <w:color w:val="0e101a"/>
-        </w:rPr>
-      </w:pPr>
-      <w:r>
-        <w:rPr>
-          <w:color w:val="0e101a"/>
-          <w:rtl w:val="0"/>
-        </w:rPr>
-        <w:t xml:space="preserve">The Logic Module Kamiak holds protocols and algorithms for jobs that need to be run on the Kamiak Cluster. When the API Frontend to Local Backend asks for a job to be run that needs Kamiak’s computing power, the Logic Module Kamiak will send the appropriate protocol and algorithm to the API Local Backend to Kamiak. We will be basing the protocols used by our software on those invented by the previous capstone team who worked on this project.</w:t>
-      </w:r>
-    </w:p>
-    <w:p>
-      <w:pPr>
-        <w:spacing w:line="240" w:lineRule="auto"/>
-        <w:ind w:left="720" w:firstLine="0"/>
-        <w:rPr>
-          <w:b w:val="1"/>
-          <w:color w:val="0e101a"/>
-        </w:rPr>
-      </w:pPr>
-      <w:r>
-        <w:rPr>
-          <w:rtl w:val="0"/>
-        </w:rPr>
-      </w:r>
-    </w:p>
-    <w:p>
-      <w:pPr>
-        <w:numPr>
-          <w:ilvl w:val="0"/>
-          <w:numId w:val="4"/>
-        </w:numPr>
-        <w:spacing w:line="240" w:lineRule="auto"/>
-        <w:ind w:left="720" w:hanging="360"/>
-        <w:rPr>
-          <w:b w:val="1"/>
-          <w:color w:val="0e101a"/>
-          <w:u w:val="none"/>
-        </w:rPr>
-      </w:pPr>
-      <w:r>
-        <w:rPr>
-          <w:b w:val="1"/>
-          <w:color w:val="0e101a"/>
-          <w:rtl w:val="0"/>
-        </w:rPr>
-        <w:t xml:space="preserve">Concepts and Algorithms Generated</w:t>
-      </w:r>
-    </w:p>
-    <w:p>
-      <w:pPr>
-        <w:spacing w:line="240" w:lineRule="auto"/>
-        <w:ind w:left="720" w:firstLine="0"/>
-        <w:rPr>
-          <w:b w:val="1"/>
-          <w:color w:val="0e101a"/>
-        </w:rPr>
-      </w:pPr>
-      <w:r>
-        <w:rPr>
-          <w:rtl w:val="0"/>
-        </w:rPr>
-      </w:r>
-    </w:p>
-    <w:p>
-      <w:pPr>
-        <w:spacing w:line="240" w:lineRule="auto"/>
-        <w:ind w:left="0" w:firstLine="0"/>
-        <w:rPr>
-          <w:color w:val="0e101a"/>
-        </w:rPr>
-      </w:pPr>
-      <w:r>
-        <w:rPr>
-          <w:rtl w:val="0"/>
-        </w:rPr>
-      </w:r>
-    </w:p>
-    <w:p>
-      <w:pPr>
-        <w:spacing w:line="240" w:lineRule="auto"/>
-        <w:ind w:left="720" w:firstLine="0"/>
-        <w:rPr>
-          <w:b w:val="1"/>
-          <w:color w:val="0e101a"/>
-        </w:rPr>
-      </w:pPr>
-      <w:r>
-        <w:rPr>
-          <w:rtl w:val="0"/>
-        </w:rPr>
-      </w:r>
-    </w:p>
-    <w:p>
-      <w:pPr>
-        <w:numPr>
-          <w:ilvl w:val="0"/>
-          <w:numId w:val="4"/>
-        </w:numPr>
-        <w:spacing w:line="240" w:lineRule="auto"/>
-        <w:ind w:left="720" w:hanging="360"/>
-        <w:rPr>
-          <w:b w:val="1"/>
-          <w:color w:val="0e101a"/>
-          <w:u w:val="none"/>
-        </w:rPr>
-      </w:pPr>
-      <w:r>
-        <w:rPr>
-          <w:b w:val="1"/>
-          <w:color w:val="0e101a"/>
-          <w:rtl w:val="0"/>
-        </w:rPr>
-        <w:t xml:space="preserve">Interface Description</w:t>
-      </w:r>
-    </w:p>
-    <w:p>
-      <w:pPr>
-        <w:spacing w:line="240" w:lineRule="auto"/>
-        <w:ind w:left="720" w:firstLine="0"/>
-        <w:rPr>
-          <w:b w:val="1"/>
-          <w:color w:val="0e101a"/>
-        </w:rPr>
-      </w:pPr>
-      <w:r>
-        <w:rPr>
-          <w:rtl w:val="0"/>
-        </w:rPr>
-      </w:r>
-    </w:p>
-    <w:p>
-      <w:pPr>
-        <w:spacing w:line="240" w:lineRule="auto"/>
-        <w:rPr>
-          <w:color w:val="0e101a"/>
-        </w:rPr>
-      </w:pPr>
-      <w:r>
-        <w:rPr>
-          <w:rtl w:val="0"/>
-        </w:rPr>
-      </w:r>
-    </w:p>
-    <w:p>
-      <w:pPr>
-        <w:spacing w:line="240" w:lineRule="auto"/>
-        <w:rPr>
-          <w:color w:val="0e101a"/>
-          <w:u w:val="single"/>
-        </w:rPr>
-      </w:pPr>
-      <w:r>
-        <w:rPr>
-          <w:color w:val="0e101a"/>
-          <w:u w:val="single"/>
-          <w:rtl w:val="0"/>
-        </w:rPr>
-        <w:t xml:space="preserve">Services Provided:</w:t>
-      </w:r>
-    </w:p>
-    <w:p>
-      <w:pPr>
-        <w:spacing w:line="240" w:lineRule="auto"/>
-        <w:rPr>
-          <w:color w:val="0e101a"/>
-          <w:u w:val="single"/>
-        </w:rPr>
-      </w:pPr>
-      <w:r>
-        <w:rPr>
-          <w:rtl w:val="0"/>
-        </w:rPr>
-      </w:r>
-    </w:p>
-    <w:p>
-      <w:pPr>
-        <w:spacing w:line="240" w:lineRule="auto"/>
-        <w:rPr>
-          <w:color w:val="0e101a"/>
-          <w:u w:val="single"/>
-        </w:rPr>
-      </w:pPr>
-      <w:r>
-        <w:rPr>
-          <w:color w:val="0e101a"/>
-          <w:u w:val="single"/>
-          <w:rtl w:val="0"/>
-        </w:rPr>
-        <w:t xml:space="preserve">Services Required:</w:t>
-      </w:r>
-    </w:p>
-    <w:p>
-      <w:pPr>
-        <w:spacing w:line="240" w:lineRule="auto"/>
-        <w:rPr>
-          <w:color w:val="0e101a"/>
-          <w:u w:val="single"/>
-        </w:rPr>
-      </w:pPr>
-      <w:r>
-        <w:rPr>
-          <w:rtl w:val="0"/>
-        </w:rPr>
-      </w:r>
-    </w:p>
-    <w:p>
-      <w:pPr>
-        <w:spacing w:line="240" w:lineRule="auto"/>
-        <w:rPr>
-          <w:color w:val="0e101a"/>
-          <w:u w:val="single"/>
-        </w:rPr>
-      </w:pPr>
-      <w:r>
-        <w:rPr>
-          <w:rtl w:val="0"/>
-        </w:rPr>
-      </w:r>
-    </w:p>
-    <w:p>
-      <w:pPr>
-        <w:spacing w:line="240" w:lineRule="auto"/>
-        <w:rPr>
-          <w:b w:val="1"/>
-          <w:color w:val="0e101a"/>
-        </w:rPr>
-      </w:pPr>
-      <w:r>
-        <w:rPr>
-          <w:b w:val="1"/>
-          <w:color w:val="0e101a"/>
-          <w:rtl w:val="0"/>
-        </w:rPr>
-        <w:t xml:space="preserve">I.1.5.  API Local Backend to Kamiak </w:t>
-      </w:r>
-    </w:p>
-    <w:p>
-      <w:pPr>
-        <w:spacing w:line="240" w:lineRule="auto"/>
-        <w:rPr>
-          <w:b w:val="1"/>
-          <w:color w:val="0e101a"/>
-        </w:rPr>
-      </w:pPr>
-      <w:r>
-        <w:rPr>
-          <w:rtl w:val="0"/>
-        </w:rPr>
-      </w:r>
-    </w:p>
-    <w:p>
-      <w:pPr>
         <w:numPr>
           <w:ilvl w:val="0"/>
           <w:numId w:val="2"/>
@@ -2861,55 +2767,187 @@
         <w:spacing w:line="240" w:lineRule="auto"/>
         <w:ind w:left="720" w:hanging="360"/>
         <w:rPr>
-          <w:b w:val="1"/>
           <w:color w:val="0e101a"/>
           <w:u w:val="none"/>
         </w:rPr>
       </w:pPr>
       <w:r>
         <w:rPr>
-          <w:b w:val="1"/>
-          <w:color w:val="0e101a"/>
-          <w:rtl w:val="0"/>
-        </w:rPr>
-        <w:t xml:space="preserve">Description</w:t>
-      </w:r>
-    </w:p>
-    <w:p>
-      <w:pPr>
-        <w:spacing w:line="240" w:lineRule="auto"/>
-        <w:ind w:left="0" w:firstLine="0"/>
-        <w:rPr>
-          <w:b w:val="1"/>
-          <w:color w:val="0e101a"/>
-        </w:rPr>
-      </w:pPr>
-      <w:r>
-        <w:rPr>
-          <w:rtl w:val="0"/>
-        </w:rPr>
-      </w:r>
-    </w:p>
-    <w:p>
-      <w:pPr>
-        <w:spacing w:line="240" w:lineRule="auto"/>
-        <w:ind w:left="0" w:firstLine="0"/>
-        <w:rPr>
-          <w:color w:val="0e101a"/>
-        </w:rPr>
-      </w:pPr>
-      <w:r>
-        <w:rPr>
-          <w:color w:val="0e101a"/>
-          <w:rtl w:val="0"/>
-        </w:rPr>
-        <w:t xml:space="preserve">The API Local Backend to Kamiak connects our Local Backend to the Kamiak Cluster. It accepts a protocol and algorithm from the Logic Module Kamiak and sends them to the Kamiak Cluster. Once the job is completed on Kamiak, the results will be returned via this API. </w:t>
-      </w:r>
-    </w:p>
-    <w:p>
-      <w:pPr>
-        <w:spacing w:line="240" w:lineRule="auto"/>
-        <w:ind w:left="0" w:firstLine="0"/>
+          <w:color w:val="0e101a"/>
+          <w:rtl w:val="0"/>
+        </w:rPr>
+        <w:t xml:space="preserve">Service Name: FindTimestamps()</w:t>
+      </w:r>
+    </w:p>
+    <w:p>
+      <w:pPr>
+        <w:spacing w:line="240" w:lineRule="auto"/>
+        <w:ind w:left="720" w:firstLine="0"/>
+        <w:rPr>
+          <w:color w:val="0e101a"/>
+        </w:rPr>
+      </w:pPr>
+      <w:r>
+        <w:rPr>
+          <w:color w:val="0e101a"/>
+          <w:rtl w:val="0"/>
+        </w:rPr>
+        <w:t xml:space="preserve">Service Provided To: Front End</w:t>
+      </w:r>
+    </w:p>
+    <w:p>
+      <w:pPr>
+        <w:spacing w:line="240" w:lineRule="auto"/>
+        <w:ind w:left="720" w:firstLine="0"/>
+        <w:rPr>
+          <w:color w:val="0e101a"/>
+        </w:rPr>
+      </w:pPr>
+      <w:r>
+        <w:rPr>
+          <w:color w:val="0e101a"/>
+          <w:rtl w:val="0"/>
+        </w:rPr>
+        <w:t xml:space="preserve">Description: Runs the predictive model on preprocessed data and returns timestamps of when the rodents are consuming alcohol.</w:t>
+      </w:r>
+    </w:p>
+    <w:p>
+      <w:pPr>
+        <w:spacing w:line="240" w:lineRule="auto"/>
+        <w:rPr>
+          <w:color w:val="0e101a"/>
+          <w:u w:val="single"/>
+        </w:rPr>
+      </w:pPr>
+      <w:r>
+        <w:rPr>
+          <w:rtl w:val="0"/>
+        </w:rPr>
+      </w:r>
+    </w:p>
+    <w:p>
+      <w:pPr>
+        <w:spacing w:line="240" w:lineRule="auto"/>
+        <w:rPr>
+          <w:color w:val="0e101a"/>
+          <w:u w:val="single"/>
+        </w:rPr>
+      </w:pPr>
+      <w:r>
+        <w:rPr>
+          <w:color w:val="0e101a"/>
+          <w:u w:val="single"/>
+          <w:rtl w:val="0"/>
+        </w:rPr>
+        <w:t xml:space="preserve">Services Required:</w:t>
+      </w:r>
+    </w:p>
+    <w:p>
+      <w:pPr>
+        <w:spacing w:line="240" w:lineRule="auto"/>
+        <w:rPr>
+          <w:color w:val="0e101a"/>
+          <w:u w:val="single"/>
+        </w:rPr>
+      </w:pPr>
+      <w:r>
+        <w:rPr>
+          <w:rtl w:val="0"/>
+        </w:rPr>
+      </w:r>
+    </w:p>
+    <w:p>
+      <w:pPr>
+        <w:spacing w:line="240" w:lineRule="auto"/>
+        <w:rPr>
+          <w:color w:val="0e101a"/>
+        </w:rPr>
+      </w:pPr>
+      <w:r>
+        <w:rPr>
+          <w:color w:val="0e101a"/>
+          <w:rtl w:val="0"/>
+        </w:rPr>
+        <w:tab/>
+      </w:r>
+    </w:p>
+    <w:p>
+      <w:pPr>
+        <w:spacing w:line="240" w:lineRule="auto"/>
+        <w:rPr>
+          <w:color w:val="0e101a"/>
+        </w:rPr>
+      </w:pPr>
+      <w:r>
+        <w:rPr>
+          <w:color w:val="0e101a"/>
+          <w:rtl w:val="0"/>
+        </w:rPr>
+        <w:tab/>
+      </w:r>
+    </w:p>
+    <w:p>
+      <w:pPr>
+        <w:spacing w:line="240" w:lineRule="auto"/>
+        <w:rPr>
+          <w:color w:val="0e101a"/>
+          <w:highlight w:val="yellow"/>
+        </w:rPr>
+      </w:pPr>
+      <w:r>
+        <w:rPr>
+          <w:rtl w:val="0"/>
+        </w:rPr>
+      </w:r>
+    </w:p>
+    <w:p>
+      <w:pPr>
+        <w:spacing w:line="240" w:lineRule="auto"/>
+        <w:rPr>
+          <w:color w:val="0e101a"/>
+          <w:highlight w:val="yellow"/>
+        </w:rPr>
+      </w:pPr>
+      <w:r>
+        <w:rPr>
+          <w:rtl w:val="0"/>
+        </w:rPr>
+      </w:r>
+    </w:p>
+    <w:p>
+      <w:pPr>
+        <w:spacing w:line="240" w:lineRule="auto"/>
+        <w:rPr>
+          <w:color w:val="0e101a"/>
+          <w:highlight w:val="yellow"/>
+        </w:rPr>
+      </w:pPr>
+      <w:r>
+        <w:rPr>
+          <w:rtl w:val="0"/>
+        </w:rPr>
+      </w:r>
+    </w:p>
+    <w:p>
+      <w:pPr>
+        <w:spacing w:line="240" w:lineRule="auto"/>
+        <w:rPr>
+          <w:b w:val="1"/>
+          <w:color w:val="0e101a"/>
+        </w:rPr>
+      </w:pPr>
+      <w:r>
+        <w:rPr>
+          <w:b w:val="1"/>
+          <w:color w:val="0e101a"/>
+          <w:rtl w:val="0"/>
+        </w:rPr>
+        <w:t xml:space="preserve">I.1.4.  Kamiak Logic Module </w:t>
+      </w:r>
+    </w:p>
+    <w:p>
+      <w:pPr>
+        <w:spacing w:line="240" w:lineRule="auto"/>
         <w:rPr>
           <w:b w:val="1"/>
           <w:color w:val="0e101a"/>
@@ -2925,7 +2963,7 @@
       <w:pPr>
         <w:numPr>
           <w:ilvl w:val="0"/>
-          <w:numId w:val="2"/>
+          <w:numId w:val="6"/>
         </w:numPr>
         <w:spacing w:line="240" w:lineRule="auto"/>
         <w:ind w:left="720" w:hanging="360"/>
@@ -2941,34 +2979,38 @@
           <w:color w:val="0e101a"/>
           <w:rtl w:val="0"/>
         </w:rPr>
-        <w:t xml:space="preserve">Concepts and Algorithms Generated</w:t>
-      </w:r>
-    </w:p>
-    <w:p>
-      <w:pPr>
-        <w:spacing w:line="240" w:lineRule="auto"/>
-        <w:rPr>
-          <w:b w:val="1"/>
-          <w:color w:val="0e101a"/>
-        </w:rPr>
-      </w:pPr>
-      <w:r>
-        <w:rPr>
-          <w:rtl w:val="0"/>
-        </w:rPr>
-      </w:r>
-    </w:p>
-    <w:p>
-      <w:pPr>
-        <w:spacing w:line="240" w:lineRule="auto"/>
-        <w:rPr>
-          <w:color w:val="0e101a"/>
-        </w:rPr>
-      </w:pPr>
-      <w:r>
-        <w:rPr>
-          <w:rtl w:val="0"/>
-        </w:rPr>
+        <w:t xml:space="preserve">Description</w:t>
+      </w:r>
+    </w:p>
+    <w:p>
+      <w:pPr>
+        <w:spacing w:line="240" w:lineRule="auto"/>
+        <w:ind w:left="720" w:firstLine="0"/>
+        <w:rPr>
+          <w:b w:val="1"/>
+          <w:color w:val="0e101a"/>
+        </w:rPr>
+      </w:pPr>
+      <w:r>
+        <w:rPr>
+          <w:rtl w:val="0"/>
+        </w:rPr>
+      </w:r>
+    </w:p>
+    <w:p>
+      <w:pPr>
+        <w:spacing w:line="240" w:lineRule="auto"/>
+        <w:ind w:left="0" w:firstLine="0"/>
+        <w:rPr>
+          <w:color w:val="0e101a"/>
+        </w:rPr>
+      </w:pPr>
+      <w:r>
+        <w:rPr>
+          <w:color w:val="0e101a"/>
+          <w:rtl w:val="0"/>
+        </w:rPr>
+        <w:t xml:space="preserve">The Logic Module Kamiak holds protocols and algorithms for jobs that need to be run on the Kamiak Cluster. When the API Frontend to Local Backend asks for a job to be run that needs Kamiak’s computing power, the Logic Module Kamiak will send the appropriate algorithm to the API Local Backend to Kamiak. </w:t>
       </w:r>
     </w:p>
     <w:p>
@@ -2990,7 +3032,7 @@
       <w:pPr>
         <w:numPr>
           <w:ilvl w:val="0"/>
-          <w:numId w:val="2"/>
+          <w:numId w:val="6"/>
         </w:numPr>
         <w:spacing w:line="240" w:lineRule="auto"/>
         <w:ind w:left="720" w:hanging="360"/>
@@ -3006,6 +3048,95 @@
           <w:color w:val="0e101a"/>
           <w:rtl w:val="0"/>
         </w:rPr>
+        <w:t xml:space="preserve">Concepts and Algorithms Generated</w:t>
+      </w:r>
+    </w:p>
+    <w:p>
+      <w:pPr>
+        <w:spacing w:line="240" w:lineRule="auto"/>
+        <w:ind w:left="0" w:firstLine="0"/>
+        <w:rPr>
+          <w:b w:val="1"/>
+          <w:color w:val="0e101a"/>
+        </w:rPr>
+      </w:pPr>
+      <w:r>
+        <w:rPr>
+          <w:rtl w:val="0"/>
+        </w:rPr>
+      </w:r>
+    </w:p>
+    <w:p>
+      <w:pPr>
+        <w:spacing w:line="240" w:lineRule="auto"/>
+        <w:ind w:left="0" w:firstLine="0"/>
+        <w:rPr>
+          <w:b w:val="1"/>
+          <w:color w:val="0e101a"/>
+        </w:rPr>
+      </w:pPr>
+      <w:r>
+        <w:rPr>
+          <w:color w:val="0e101a"/>
+          <w:rtl w:val="0"/>
+        </w:rPr>
+        <w:t xml:space="preserve">This module should have a function that takes in code with data that was sent from the API controller to build a machine learning model. This system should also have a function that sends the model back to the API controller where it will be sent to the local logic module.</w:t>
+      </w:r>
+      <w:r>
+        <w:rPr>
+          <w:rtl w:val="0"/>
+        </w:rPr>
+      </w:r>
+    </w:p>
+    <w:p>
+      <w:pPr>
+        <w:spacing w:line="240" w:lineRule="auto"/>
+        <w:ind w:left="0" w:firstLine="0"/>
+        <w:rPr>
+          <w:color w:val="0e101a"/>
+        </w:rPr>
+      </w:pPr>
+      <w:r>
+        <w:rPr>
+          <w:rtl w:val="0"/>
+        </w:rPr>
+      </w:r>
+    </w:p>
+    <w:p>
+      <w:pPr>
+        <w:spacing w:line="240" w:lineRule="auto"/>
+        <w:ind w:left="720" w:firstLine="0"/>
+        <w:rPr>
+          <w:b w:val="1"/>
+          <w:color w:val="0e101a"/>
+        </w:rPr>
+      </w:pPr>
+      <w:r>
+        <w:rPr>
+          <w:rtl w:val="0"/>
+        </w:rPr>
+      </w:r>
+    </w:p>
+    <w:p>
+      <w:pPr>
+        <w:numPr>
+          <w:ilvl w:val="0"/>
+          <w:numId w:val="6"/>
+        </w:numPr>
+        <w:spacing w:line="240" w:lineRule="auto"/>
+        <w:ind w:left="720" w:hanging="360"/>
+        <w:rPr>
+          <w:b w:val="1"/>
+          <w:color w:val="0e101a"/>
+          <w:u w:val="none"/>
+        </w:rPr>
+      </w:pPr>
+      <w:r>
+        <w:rPr>
+          <w:b w:val="1"/>
+          <w:color w:val="0e101a"/>
+          <w:rtl w:val="0"/>
+        </w:rPr>
         <w:t xml:space="preserve">Interface Description</w:t>
       </w:r>
     </w:p>
@@ -3073,16 +3204,88 @@
         <w:spacing w:line="240" w:lineRule="auto"/>
         <w:rPr>
           <w:color w:val="0e101a"/>
+        </w:rPr>
+      </w:pPr>
+      <w:r>
+        <w:rPr>
+          <w:color w:val="0e101a"/>
+          <w:rtl w:val="0"/>
+        </w:rPr>
+        <w:t xml:space="preserve">Service Name: BuildModel(Data)</w:t>
+      </w:r>
+    </w:p>
+    <w:p>
+      <w:pPr>
+        <w:spacing w:line="240" w:lineRule="auto"/>
+        <w:rPr>
+          <w:color w:val="0e101a"/>
+        </w:rPr>
+      </w:pPr>
+      <w:r>
+        <w:rPr>
+          <w:color w:val="0e101a"/>
+          <w:rtl w:val="0"/>
+        </w:rPr>
+        <w:t xml:space="preserve">Service Provided To: API Controller Front End to Back End</w:t>
+      </w:r>
+    </w:p>
+    <w:p>
+      <w:pPr>
+        <w:spacing w:line="240" w:lineRule="auto"/>
+        <w:rPr>
+          <w:color w:val="0e101a"/>
           <w:u w:val="single"/>
         </w:rPr>
       </w:pPr>
       <w:r>
         <w:rPr>
+          <w:rtl w:val="0"/>
+        </w:rPr>
+      </w:r>
+    </w:p>
+    <w:p>
+      <w:pPr>
+        <w:spacing w:line="240" w:lineRule="auto"/>
+        <w:rPr>
           <w:color w:val="0e101a"/>
           <w:u w:val="single"/>
+        </w:rPr>
+      </w:pPr>
+      <w:r>
+        <w:rPr>
+          <w:color w:val="0e101a"/>
+          <w:u w:val="single"/>
           <w:rtl w:val="0"/>
         </w:rPr>
         <w:t xml:space="preserve">Services Required:</w:t>
+      </w:r>
+    </w:p>
+    <w:p>
+      <w:pPr>
+        <w:spacing w:line="240" w:lineRule="auto"/>
+        <w:rPr>
+          <w:color w:val="0e101a"/>
+          <w:u w:val="single"/>
+        </w:rPr>
+      </w:pPr>
+      <w:r>
+        <w:rPr>
+          <w:rtl w:val="0"/>
+        </w:rPr>
+      </w:r>
+    </w:p>
+    <w:p>
+      <w:pPr>
+        <w:spacing w:line="240" w:lineRule="auto"/>
+        <w:rPr>
+          <w:color w:val="0e101a"/>
+          <w:u w:val="single"/>
+        </w:rPr>
+      </w:pPr>
+      <w:r>
+        <w:rPr>
+          <w:rtl w:val="0"/>
+        </w:rPr>
       </w:r>
     </w:p>
     <w:p>
@@ -3462,7 +3665,7 @@
           <w:highlight w:val="yellow"/>
           <w:rtl w:val="0"/>
         </w:rPr>
-        <w:t xml:space="preserve">Provide a detailed description of user interface. The information in this section should be </w:t>
+        <w:t xml:space="preserve">Provide a detailed description of the user interface. The information in this section should be </w:t>
       </w:r>
     </w:p>
     <w:p>
@@ -3796,6 +3999,336 @@
   <w:abstractNum w:abstractNumId="2">
     <w:lvl w:ilvl="0">
       <w:start w:val="1"/>
+      <w:numFmt w:val="decimal"/>
+      <w:lvlText w:val="%1."/>
+      <w:lvlJc w:val="left"/>
+      <w:pPr>
+        <w:ind w:left="720" w:hanging="360"/>
+      </w:pPr>
+      <w:rPr>
+        <w:u w:val="none"/>
+      </w:rPr>
+    </w:lvl>
+    <w:lvl w:ilvl="1">
+      <w:start w:val="1"/>
+      <w:numFmt w:val="lowerLetter"/>
+      <w:lvlText w:val="%2."/>
+      <w:lvlJc w:val="left"/>
+      <w:pPr>
+        <w:ind w:left="1440" w:hanging="360"/>
+      </w:pPr>
+      <w:rPr>
+        <w:u w:val="none"/>
+      </w:rPr>
+    </w:lvl>
+    <w:lvl w:ilvl="2">
+      <w:start w:val="1"/>
+      <w:numFmt w:val="lowerRoman"/>
+      <w:lvlText w:val="%3."/>
+      <w:lvlJc w:val="right"/>
+      <w:pPr>
+        <w:ind w:left="2160" w:hanging="360"/>
+      </w:pPr>
+      <w:rPr>
+        <w:u w:val="none"/>
+      </w:rPr>
+    </w:lvl>
+    <w:lvl w:ilvl="3">
+      <w:start w:val="1"/>
+      <w:numFmt w:val="decimal"/>
+      <w:lvlText w:val="%4."/>
+      <w:lvlJc w:val="left"/>
+      <w:pPr>
+        <w:ind w:left="2880" w:hanging="360"/>
+      </w:pPr>
+      <w:rPr>
+        <w:u w:val="none"/>
+      </w:rPr>
+    </w:lvl>
+    <w:lvl w:ilvl="4">
+      <w:start w:val="1"/>
+      <w:numFmt w:val="lowerLetter"/>
+      <w:lvlText w:val="%5."/>
+      <w:lvlJc w:val="left"/>
+      <w:pPr>
+        <w:ind w:left="3600" w:hanging="360"/>
+      </w:pPr>
+      <w:rPr>
+        <w:u w:val="none"/>
+      </w:rPr>
+    </w:lvl>
+    <w:lvl w:ilvl="5">
+      <w:start w:val="1"/>
+      <w:numFmt w:val="lowerRoman"/>
+      <w:lvlText w:val="%6."/>
+      <w:lvlJc w:val="right"/>
+      <w:pPr>
+        <w:ind w:left="4320" w:hanging="360"/>
+      </w:pPr>
+      <w:rPr>
+        <w:u w:val="none"/>
+      </w:rPr>
+    </w:lvl>
+    <w:lvl w:ilvl="6">
+      <w:start w:val="1"/>
+      <w:numFmt w:val="decimal"/>
+      <w:lvlText w:val="%7."/>
+      <w:lvlJc w:val="left"/>
+      <w:pPr>
+        <w:ind w:left="5040" w:hanging="360"/>
+      </w:pPr>
+      <w:rPr>
+        <w:u w:val="none"/>
+      </w:rPr>
+    </w:lvl>
+    <w:lvl w:ilvl="7">
+      <w:start w:val="1"/>
+      <w:numFmt w:val="lowerLetter"/>
+      <w:lvlText w:val="%8."/>
+      <w:lvlJc w:val="left"/>
+      <w:pPr>
+        <w:ind w:left="5760" w:hanging="360"/>
+      </w:pPr>
+      <w:rPr>
+        <w:u w:val="none"/>
+      </w:rPr>
+    </w:lvl>
+    <w:lvl w:ilvl="8">
+      <w:start w:val="1"/>
+      <w:numFmt w:val="lowerRoman"/>
+      <w:lvlText w:val="%9."/>
+      <w:lvlJc w:val="right"/>
+      <w:pPr>
+        <w:ind w:left="6480" w:hanging="360"/>
+      </w:pPr>
+      <w:rPr>
+        <w:u w:val="none"/>
+      </w:rPr>
+    </w:lvl>
+  </w:abstractNum>
+  <w:abstractNum w:abstractNumId="3">
+    <w:lvl w:ilvl="0">
+      <w:start w:val="1"/>
+      <w:numFmt w:val="decimal"/>
+      <w:lvlText w:val="%1."/>
+      <w:lvlJc w:val="left"/>
+      <w:pPr>
+        <w:ind w:left="720" w:hanging="360"/>
+      </w:pPr>
+      <w:rPr>
+        <w:u w:val="none"/>
+      </w:rPr>
+    </w:lvl>
+    <w:lvl w:ilvl="1">
+      <w:start w:val="1"/>
+      <w:numFmt w:val="lowerLetter"/>
+      <w:lvlText w:val="%2."/>
+      <w:lvlJc w:val="left"/>
+      <w:pPr>
+        <w:ind w:left="1440" w:hanging="360"/>
+      </w:pPr>
+      <w:rPr>
+        <w:u w:val="none"/>
+      </w:rPr>
+    </w:lvl>
+    <w:lvl w:ilvl="2">
+      <w:start w:val="1"/>
+      <w:numFmt w:val="lowerRoman"/>
+      <w:lvlText w:val="%3."/>
+      <w:lvlJc w:val="right"/>
+      <w:pPr>
+        <w:ind w:left="2160" w:hanging="360"/>
+      </w:pPr>
+      <w:rPr>
+        <w:u w:val="none"/>
+      </w:rPr>
+    </w:lvl>
+    <w:lvl w:ilvl="3">
+      <w:start w:val="1"/>
+      <w:numFmt w:val="decimal"/>
+      <w:lvlText w:val="%4."/>
+      <w:lvlJc w:val="left"/>
+      <w:pPr>
+        <w:ind w:left="2880" w:hanging="360"/>
+      </w:pPr>
+      <w:rPr>
+        <w:u w:val="none"/>
+      </w:rPr>
+    </w:lvl>
+    <w:lvl w:ilvl="4">
+      <w:start w:val="1"/>
+      <w:numFmt w:val="lowerLetter"/>
+      <w:lvlText w:val="%5."/>
+      <w:lvlJc w:val="left"/>
+      <w:pPr>
+        <w:ind w:left="3600" w:hanging="360"/>
+      </w:pPr>
+      <w:rPr>
+        <w:u w:val="none"/>
+      </w:rPr>
+    </w:lvl>
+    <w:lvl w:ilvl="5">
+      <w:start w:val="1"/>
+      <w:numFmt w:val="lowerRoman"/>
+      <w:lvlText w:val="%6."/>
+      <w:lvlJc w:val="right"/>
+      <w:pPr>
+        <w:ind w:left="4320" w:hanging="360"/>
+      </w:pPr>
+      <w:rPr>
+        <w:u w:val="none"/>
+      </w:rPr>
+    </w:lvl>
+    <w:lvl w:ilvl="6">
+      <w:start w:val="1"/>
+      <w:numFmt w:val="decimal"/>
+      <w:lvlText w:val="%7."/>
+      <w:lvlJc w:val="left"/>
+      <w:pPr>
+        <w:ind w:left="5040" w:hanging="360"/>
+      </w:pPr>
+      <w:rPr>
+        <w:u w:val="none"/>
+      </w:rPr>
+    </w:lvl>
+    <w:lvl w:ilvl="7">
+      <w:start w:val="1"/>
+      <w:numFmt w:val="lowerLetter"/>
+      <w:lvlText w:val="%8."/>
+      <w:lvlJc w:val="left"/>
+      <w:pPr>
+        <w:ind w:left="5760" w:hanging="360"/>
+      </w:pPr>
+      <w:rPr>
+        <w:u w:val="none"/>
+      </w:rPr>
+    </w:lvl>
+    <w:lvl w:ilvl="8">
+      <w:start w:val="1"/>
+      <w:numFmt w:val="lowerRoman"/>
+      <w:lvlText w:val="%9."/>
+      <w:lvlJc w:val="right"/>
+      <w:pPr>
+        <w:ind w:left="6480" w:hanging="360"/>
+      </w:pPr>
+      <w:rPr>
+        <w:u w:val="none"/>
+      </w:rPr>
+    </w:lvl>
+  </w:abstractNum>
+  <w:abstractNum w:abstractNumId="4">
+    <w:lvl w:ilvl="0">
+      <w:start w:val="1"/>
+      <w:numFmt w:val="decimal"/>
+      <w:lvlText w:val="%1."/>
+      <w:lvlJc w:val="left"/>
+      <w:pPr>
+        <w:ind w:left="720" w:hanging="360"/>
+      </w:pPr>
+      <w:rPr>
+        <w:u w:val="none"/>
+      </w:rPr>
+    </w:lvl>
+    <w:lvl w:ilvl="1">
+      <w:start w:val="1"/>
+      <w:numFmt w:val="lowerLetter"/>
+      <w:lvlText w:val="%2."/>
+      <w:lvlJc w:val="left"/>
+      <w:pPr>
+        <w:ind w:left="1440" w:hanging="360"/>
+      </w:pPr>
+      <w:rPr>
+        <w:u w:val="none"/>
+      </w:rPr>
+    </w:lvl>
+    <w:lvl w:ilvl="2">
+      <w:start w:val="1"/>
+      <w:numFmt w:val="lowerRoman"/>
+      <w:lvlText w:val="%3."/>
+      <w:lvlJc w:val="right"/>
+      <w:pPr>
+        <w:ind w:left="2160" w:hanging="360"/>
+      </w:pPr>
+      <w:rPr>
+        <w:u w:val="none"/>
+      </w:rPr>
+    </w:lvl>
+    <w:lvl w:ilvl="3">
+      <w:start w:val="1"/>
+      <w:numFmt w:val="decimal"/>
+      <w:lvlText w:val="%4."/>
+      <w:lvlJc w:val="left"/>
+      <w:pPr>
+        <w:ind w:left="2880" w:hanging="360"/>
+      </w:pPr>
+      <w:rPr>
+        <w:u w:val="none"/>
+      </w:rPr>
+    </w:lvl>
+    <w:lvl w:ilvl="4">
+      <w:start w:val="1"/>
+      <w:numFmt w:val="lowerLetter"/>
+      <w:lvlText w:val="%5."/>
+      <w:lvlJc w:val="left"/>
+      <w:pPr>
+        <w:ind w:left="3600" w:hanging="360"/>
+      </w:pPr>
+      <w:rPr>
+        <w:u w:val="none"/>
+      </w:rPr>
+    </w:lvl>
+    <w:lvl w:ilvl="5">
+      <w:start w:val="1"/>
+      <w:numFmt w:val="lowerRoman"/>
+      <w:lvlText w:val="%6."/>
+      <w:lvlJc w:val="right"/>
+      <w:pPr>
+        <w:ind w:left="4320" w:hanging="360"/>
+      </w:pPr>
+      <w:rPr>
+        <w:u w:val="none"/>
+      </w:rPr>
+    </w:lvl>
+    <w:lvl w:ilvl="6">
+      <w:start w:val="1"/>
+      <w:numFmt w:val="decimal"/>
+      <w:lvlText w:val="%7."/>
+      <w:lvlJc w:val="left"/>
+      <w:pPr>
+        <w:ind w:left="5040" w:hanging="360"/>
+      </w:pPr>
+      <w:rPr>
+        <w:u w:val="none"/>
+      </w:rPr>
+    </w:lvl>
+    <w:lvl w:ilvl="7">
+      <w:start w:val="1"/>
+      <w:numFmt w:val="lowerLetter"/>
+      <w:lvlText w:val="%8."/>
+      <w:lvlJc w:val="left"/>
+      <w:pPr>
+        <w:ind w:left="5760" w:hanging="360"/>
+      </w:pPr>
+      <w:rPr>
+        <w:u w:val="none"/>
+      </w:rPr>
+    </w:lvl>
+    <w:lvl w:ilvl="8">
+      <w:start w:val="1"/>
+      <w:numFmt w:val="lowerRoman"/>
+      <w:lvlText w:val="%9."/>
+      <w:lvlJc w:val="right"/>
+      <w:pPr>
+        <w:ind w:left="6480" w:hanging="360"/>
+      </w:pPr>
+      <w:rPr>
+        <w:u w:val="none"/>
+      </w:rPr>
+    </w:lvl>
+  </w:abstractNum>
+  <w:abstractNum w:abstractNumId="5">
+    <w:lvl w:ilvl="0">
+      <w:start w:val="1"/>
       <w:numFmt w:val="lowerLetter"/>
       <w:lvlText w:val="%1)"/>
       <w:lvlJc w:val="left"/>
@@ -3903,7 +4436,7 @@
       </w:rPr>
     </w:lvl>
   </w:abstractNum>
-  <w:abstractNum w:abstractNumId="3">
+  <w:abstractNum w:abstractNumId="6">
     <w:lvl w:ilvl="0">
       <w:start w:val="1"/>
       <w:numFmt w:val="lowerLetter"/>
@@ -4013,117 +4546,7 @@
       </w:rPr>
     </w:lvl>
   </w:abstractNum>
-  <w:abstractNum w:abstractNumId="4">
-    <w:lvl w:ilvl="0">
-      <w:start w:val="1"/>
-      <w:numFmt w:val="lowerLetter"/>
-      <w:lvlText w:val="%1)"/>
-      <w:lvlJc w:val="left"/>
-      <w:pPr>
-        <w:ind w:left="720" w:hanging="360"/>
-      </w:pPr>
-      <w:rPr>
-        <w:u w:val="none"/>
-      </w:rPr>
-    </w:lvl>
-    <w:lvl w:ilvl="1">
-      <w:start w:val="1"/>
-      <w:numFmt w:val="lowerRoman"/>
-      <w:lvlText w:val="%2)"/>
-      <w:lvlJc w:val="right"/>
-      <w:pPr>
-        <w:ind w:left="1440" w:hanging="360"/>
-      </w:pPr>
-      <w:rPr>
-        <w:u w:val="none"/>
-      </w:rPr>
-    </w:lvl>
-    <w:lvl w:ilvl="2">
-      <w:start w:val="1"/>
-      <w:numFmt w:val="decimal"/>
-      <w:lvlText w:val="%3)"/>
-      <w:lvlJc w:val="left"/>
-      <w:pPr>
-        <w:ind w:left="2160" w:hanging="360"/>
-      </w:pPr>
-      <w:rPr>
-        <w:u w:val="none"/>
-      </w:rPr>
-    </w:lvl>
-    <w:lvl w:ilvl="3">
-      <w:start w:val="1"/>
-      <w:numFmt w:val="lowerLetter"/>
-      <w:lvlText w:val="(%4)"/>
-      <w:lvlJc w:val="left"/>
-      <w:pPr>
-        <w:ind w:left="2880" w:hanging="360"/>
-      </w:pPr>
-      <w:rPr>
-        <w:u w:val="none"/>
-      </w:rPr>
-    </w:lvl>
-    <w:lvl w:ilvl="4">
-      <w:start w:val="1"/>
-      <w:numFmt w:val="lowerRoman"/>
-      <w:lvlText w:val="(%5)"/>
-      <w:lvlJc w:val="right"/>
-      <w:pPr>
-        <w:ind w:left="3600" w:hanging="360"/>
-      </w:pPr>
-      <w:rPr>
-        <w:u w:val="none"/>
-      </w:rPr>
-    </w:lvl>
-    <w:lvl w:ilvl="5">
-      <w:start w:val="1"/>
-      <w:numFmt w:val="decimal"/>
-      <w:lvlText w:val="(%6)"/>
-      <w:lvlJc w:val="left"/>
-      <w:pPr>
-        <w:ind w:left="4320" w:hanging="360"/>
-      </w:pPr>
-      <w:rPr>
-        <w:u w:val="none"/>
-      </w:rPr>
-    </w:lvl>
-    <w:lvl w:ilvl="6">
-      <w:start w:val="1"/>
-      <w:numFmt w:val="lowerLetter"/>
-      <w:lvlText w:val="%7."/>
-      <w:lvlJc w:val="left"/>
-      <w:pPr>
-        <w:ind w:left="5040" w:hanging="360"/>
-      </w:pPr>
-      <w:rPr>
-        <w:u w:val="none"/>
-      </w:rPr>
-    </w:lvl>
-    <w:lvl w:ilvl="7">
-      <w:start w:val="1"/>
-      <w:numFmt w:val="lowerRoman"/>
-      <w:lvlText w:val="%8."/>
-      <w:lvlJc w:val="right"/>
-      <w:pPr>
-        <w:ind w:left="5760" w:hanging="360"/>
-      </w:pPr>
-      <w:rPr>
-        <w:u w:val="none"/>
-      </w:rPr>
-    </w:lvl>
-    <w:lvl w:ilvl="8">
-      <w:start w:val="1"/>
-      <w:numFmt w:val="decimal"/>
-      <w:lvlText w:val="%9."/>
-      <w:lvlJc w:val="left"/>
-      <w:pPr>
-        <w:ind w:left="6480" w:hanging="360"/>
-      </w:pPr>
-      <w:rPr>
-        <w:u w:val="none"/>
-      </w:rPr>
-    </w:lvl>
-  </w:abstractNum>
-  <w:abstractNum w:abstractNumId="5">
+  <w:abstractNum w:abstractNumId="7">
     <w:lvl w:ilvl="0">
       <w:start w:val="1"/>
       <w:numFmt w:val="lowerLetter"/>
@@ -4247,6 +4670,12 @@
   </w:num>
   <w:num w:numId="5">
     <w:abstractNumId w:val="5"/>
+  </w:num>
+  <w:num w:numId="6">
+    <w:abstractNumId w:val="6"/>
+  </w:num>
+  <w:num w:numId="7">
+    <w:abstractNumId w:val="7"/>
   </w:num>
 </w:numbering>
 </file>

</xml_diff>

<commit_message>
Updated the UML diagram for the architecture design. Added to the UI and data structures sections
</commit_message>
<xml_diff>
--- a/Documents/Solution Approach.docx
+++ b/Documents/Solution Approach.docx
@@ -108,7 +108,7 @@
     </w:p>
     <w:p>
       <w:pPr>
-        <w:spacing w:line="360" w:lineRule="auto"/>
+        <w:spacing w:line="240" w:lineRule="auto"/>
         <w:jc w:val="center"/>
         <w:rPr>
           <w:sz w:val="25"/>
@@ -142,7 +142,7 @@
           <wp:inline distB="114300" distT="114300" distL="114300" distR="114300">
             <wp:extent cx="1247775" cy="1247775"/>
             <wp:effectExtent b="0" l="0" r="0" t="0"/>
-            <wp:docPr id="3" name="image1.png"/>
+            <wp:docPr id="4" name="image1.png"/>
             <a:graphic>
               <a:graphicData uri="http://schemas.openxmlformats.org/drawingml/2006/picture">
                 <pic:pic>
@@ -303,12 +303,12 @@
           <wp:inline distB="114300" distT="114300" distL="114300" distR="114300">
             <wp:extent cx="1119188" cy="1119188"/>
             <wp:effectExtent b="0" l="0" r="0" t="0"/>
-            <wp:docPr id="1" name="image2.png"/>
+            <wp:docPr id="1" name="image3.png"/>
             <a:graphic>
               <a:graphicData uri="http://schemas.openxmlformats.org/drawingml/2006/picture">
                 <pic:pic>
                   <pic:nvPicPr>
-                    <pic:cNvPr id="0" name="image2.png"/>
+                    <pic:cNvPr id="0" name="image3.png"/>
                     <pic:cNvPicPr preferRelativeResize="0"/>
                   </pic:nvPicPr>
                   <pic:blipFill>
@@ -340,7 +340,7 @@
     </w:p>
     <w:p>
       <w:pPr>
-        <w:spacing w:line="360" w:lineRule="auto"/>
+        <w:spacing w:line="240" w:lineRule="auto"/>
         <w:jc w:val="center"/>
         <w:rPr>
           <w:sz w:val="25"/>
@@ -358,7 +358,7 @@
     </w:p>
     <w:p>
       <w:pPr>
-        <w:spacing w:line="360" w:lineRule="auto"/>
+        <w:spacing w:line="240" w:lineRule="auto"/>
         <w:jc w:val="center"/>
         <w:rPr>
           <w:sz w:val="25"/>
@@ -1329,12 +1329,12 @@
           <wp:inline distB="114300" distT="114300" distL="114300" distR="114300">
             <wp:extent cx="5943600" cy="3276600"/>
             <wp:effectExtent b="0" l="0" r="0" t="0"/>
-            <wp:docPr id="2" name="image3.png"/>
+            <wp:docPr id="3" name="image2.png"/>
             <a:graphic>
               <a:graphicData uri="http://schemas.openxmlformats.org/drawingml/2006/picture">
                 <pic:pic>
                   <pic:nvPicPr>
-                    <pic:cNvPr id="0" name="image3.png"/>
+                    <pic:cNvPr id="0" name="image2.png"/>
                     <pic:cNvPicPr preferRelativeResize="0"/>
                   </pic:nvPicPr>
                   <pic:blipFill>
@@ -3304,20 +3304,6 @@
     </w:p>
     <w:p>
       <w:pPr>
-        <w:spacing w:line="240" w:lineRule="auto"/>
-        <w:rPr>
-          <w:color w:val="0e101a"/>
-          <w:u w:val="single"/>
-        </w:rPr>
-      </w:pPr>
-      <w:r>
-        <w:rPr>
-          <w:rtl w:val="0"/>
-        </w:rPr>
-      </w:r>
-    </w:p>
-    <w:p>
-      <w:pPr>
         <w:spacing w:after="0" w:line="240" w:lineRule="auto"/>
         <w:rPr>
           <w:b w:val="1"/>
@@ -3340,162 +3326,212 @@
         <w:spacing w:after="0" w:line="240" w:lineRule="auto"/>
         <w:rPr>
           <w:b w:val="1"/>
+        </w:rPr>
+      </w:pPr>
+      <w:r>
+        <w:rPr>
+          <w:rtl w:val="0"/>
+        </w:rPr>
+      </w:r>
+    </w:p>
+    <w:p>
+      <w:pPr>
+        <w:spacing w:line="240" w:lineRule="auto"/>
+        <w:ind w:firstLine="720"/>
+        <w:rPr>
+          <w:color w:val="0e101a"/>
+        </w:rPr>
+      </w:pPr>
+      <w:r>
+        <w:rPr>
+          <w:color w:val="0e101a"/>
+          <w:rtl w:val="0"/>
+        </w:rPr>
+        <w:t xml:space="preserve">We don’t expect this project to require permanent data structures other than one to hold sample data for testing the accuracy of a machine learning model. Data and models will be stored in external data files that will be uploaded to the program. As for temporary data structures, we believe that using arrays to store LFP data will be sufficient. An array will also be used to store the sample testing data.</w:t>
+      </w:r>
+      <w:r>
+        <w:rPr>
+          <w:rtl w:val="0"/>
+        </w:rPr>
+      </w:r>
+    </w:p>
+    <w:p>
+      <w:pPr>
+        <w:spacing w:line="240" w:lineRule="auto"/>
+        <w:rPr>
+          <w:color w:val="0e101a"/>
+        </w:rPr>
+      </w:pPr>
+      <w:r>
+        <w:rPr>
+          <w:rtl w:val="0"/>
+        </w:rPr>
+      </w:r>
+    </w:p>
+    <w:p>
+      <w:pPr>
+        <w:spacing w:line="240" w:lineRule="auto"/>
+        <w:rPr>
+          <w:color w:val="0e101a"/>
+        </w:rPr>
+      </w:pPr>
+      <w:r>
+        <w:rPr>
+          <w:rtl w:val="0"/>
+        </w:rPr>
+      </w:r>
+    </w:p>
+    <w:p>
+      <w:pPr>
+        <w:spacing w:after="0" w:line="240" w:lineRule="auto"/>
+        <w:rPr>
+          <w:color w:val="0e101a"/>
+          <w:highlight w:val="yellow"/>
+        </w:rPr>
+      </w:pPr>
+      <w:r>
+        <w:rPr>
+          <w:b w:val="1"/>
           <w:sz w:val="32"/>
           <w:szCs w:val="32"/>
-        </w:rPr>
-      </w:pPr>
-      <w:r>
-        <w:rPr>
-          <w:rtl w:val="0"/>
-        </w:rPr>
-      </w:r>
-    </w:p>
-    <w:p>
-      <w:pPr>
-        <w:spacing w:line="240" w:lineRule="auto"/>
-        <w:rPr>
-          <w:color w:val="0e101a"/>
-          <w:highlight w:val="yellow"/>
-        </w:rPr>
-      </w:pPr>
-      <w:r>
-        <w:rPr>
-          <w:color w:val="0e101a"/>
-          <w:highlight w:val="yellow"/>
-          <w:rtl w:val="0"/>
-        </w:rPr>
-        <w:t xml:space="preserve">[You may skip this section if your project doesn’t require any data manipulation or storage]</w:t>
-      </w:r>
-    </w:p>
-    <w:p>
-      <w:pPr>
-        <w:spacing w:line="240" w:lineRule="auto"/>
-        <w:rPr>
-          <w:color w:val="0e101a"/>
-          <w:highlight w:val="yellow"/>
-        </w:rPr>
-      </w:pPr>
-      <w:r>
-        <w:rPr>
-          <w:rtl w:val="0"/>
-        </w:rPr>
-      </w:r>
-    </w:p>
-    <w:p>
-      <w:pPr>
-        <w:spacing w:line="240" w:lineRule="auto"/>
-        <w:rPr>
-          <w:color w:val="0e101a"/>
-          <w:highlight w:val="yellow"/>
-        </w:rPr>
-      </w:pPr>
-      <w:r>
-        <w:rPr>
-          <w:color w:val="0e101a"/>
-          <w:highlight w:val="yellow"/>
-          <w:rtl w:val="0"/>
-        </w:rPr>
-        <w:t xml:space="preserve">Describe all data structures (including the internal and temporary data structures), and the </w:t>
-      </w:r>
-    </w:p>
-    <w:p>
-      <w:pPr>
-        <w:spacing w:line="240" w:lineRule="auto"/>
-        <w:rPr>
-          <w:color w:val="0e101a"/>
-          <w:highlight w:val="yellow"/>
-        </w:rPr>
-      </w:pPr>
-      <w:r>
-        <w:rPr>
-          <w:color w:val="0e101a"/>
-          <w:highlight w:val="yellow"/>
-          <w:rtl w:val="0"/>
-        </w:rPr>
-        <w:t xml:space="preserve">database(s) created as part of the application. This information is important from the design </w:t>
-      </w:r>
-    </w:p>
-    <w:p>
-      <w:pPr>
-        <w:spacing w:line="240" w:lineRule="auto"/>
-        <w:rPr>
-          <w:color w:val="0e101a"/>
-          <w:highlight w:val="yellow"/>
-        </w:rPr>
-      </w:pPr>
-      <w:r>
-        <w:rPr>
-          <w:color w:val="0e101a"/>
-          <w:highlight w:val="yellow"/>
-          <w:rtl w:val="0"/>
-        </w:rPr>
-        <w:t xml:space="preserve">point of view as it will help the team in properly understanding all the data structures and </w:t>
-      </w:r>
-    </w:p>
-    <w:p>
-      <w:pPr>
-        <w:spacing w:line="240" w:lineRule="auto"/>
-        <w:rPr>
-          <w:color w:val="0e101a"/>
-          <w:highlight w:val="yellow"/>
-        </w:rPr>
-      </w:pPr>
-      <w:r>
-        <w:rPr>
-          <w:color w:val="0e101a"/>
-          <w:highlight w:val="yellow"/>
-          <w:rtl w:val="0"/>
-        </w:rPr>
-        <w:t xml:space="preserve">databases which will be required for the coding.</w:t>
-      </w:r>
-    </w:p>
-    <w:p>
-      <w:pPr>
-        <w:spacing w:line="240" w:lineRule="auto"/>
-        <w:rPr>
-          <w:color w:val="0e101a"/>
-          <w:highlight w:val="yellow"/>
-        </w:rPr>
-      </w:pPr>
-      <w:r>
-        <w:rPr>
-          <w:rtl w:val="0"/>
-        </w:rPr>
-      </w:r>
-    </w:p>
-    <w:p>
-      <w:pPr>
-        <w:spacing w:line="240" w:lineRule="auto"/>
-        <w:rPr>
-          <w:color w:val="0e101a"/>
-          <w:highlight w:val="yellow"/>
-        </w:rPr>
-      </w:pPr>
-      <w:r>
-        <w:rPr>
-          <w:rtl w:val="0"/>
-        </w:rPr>
-      </w:r>
-    </w:p>
-    <w:p>
-      <w:pPr>
-        <w:spacing w:line="240" w:lineRule="auto"/>
-        <w:rPr>
-          <w:color w:val="0e101a"/>
-          <w:highlight w:val="yellow"/>
-        </w:rPr>
-      </w:pPr>
-      <w:r>
-        <w:rPr>
-          <w:rtl w:val="0"/>
-        </w:rPr>
-      </w:r>
-    </w:p>
-    <w:p>
-      <w:pPr>
-        <w:spacing w:after="0" w:line="240" w:lineRule="auto"/>
-        <w:rPr>
-          <w:color w:val="0e101a"/>
+          <w:rtl w:val="0"/>
+        </w:rPr>
+        <w:t xml:space="preserve">IV. User Interface Design</w:t>
+      </w:r>
+      <w:r>
+        <w:rPr>
+          <w:rtl w:val="0"/>
+        </w:rPr>
+      </w:r>
+    </w:p>
+    <w:p>
+      <w:pPr>
+        <w:spacing w:after="240" w:before="240" w:line="240" w:lineRule="auto"/>
+        <w:rPr/>
+      </w:pPr>
+      <w:r>
+        <w:rPr>
+          <w:rtl w:val="0"/>
+        </w:rPr>
+        <w:t xml:space="preserve">Previously, the Henricks Lab had used a terminal to run MatLab code. This wasn’t accessible to lab members who didn’t have coding experience unless an in-depth protocol was written. With our switch from MatLab to Python, Nunnerson Computing intends to use Tkinter to design a General User Interface that will make the code more accessible. We expect the lab members to use this interface to more easily use machine learning to predict when their rodent test subjects are making a decision whether to self-administer alcohol. This software will be installed on one of the lab computers.</w:t>
+      </w:r>
+    </w:p>
+    <w:p>
+      <w:pPr>
+        <w:spacing w:after="240" w:before="240" w:line="240" w:lineRule="auto"/>
+        <w:rPr/>
+      </w:pPr>
+      <w:r>
+        <w:rPr>
+          <w:rtl w:val="0"/>
+        </w:rPr>
+        <w:t xml:space="preserve">The GUI will consist of a window similar to standard desktop applications that are familiar with most PC users. Upon opening the application, the first window the user will see is the ‘Home’ window. The top left corner of each window will have a row of buttons, starting with the ‘Home’ button. The ‘Home’ button returns the user to the ‘Home’ window. Next is the ‘Build Model’ button. This button takes the user to a window which prompts them to upload data to train the machine learning model. Once the model is trained, the window will allow the user to download the model for future use. The next button is the ‘Test Model’ button. This button takes the user to a window which prompts them to upload a machine learning model. The user can upload testing data if they wish, but they can also choose to use sample data that is saved to the program. The program will test the model and return its accuracy to the window. The last button is the ‘Run Predictions’ button. This button takes the user to a window which prompts them to upload a machine learning model and experiment data that they would like to make predictions on. Once the program has made its predictions it will offer to the user to save the predictions to a .txt file. Each of these windows will also have a progress bar showing how much of the data has been processed.</w:t>
+      </w:r>
+    </w:p>
+    <w:p>
+      <w:pPr>
+        <w:spacing w:after="240" w:before="240" w:line="240" w:lineRule="auto"/>
+        <w:rPr/>
+      </w:pPr>
+      <w:r>
+        <w:rPr>
+          <w:rtl w:val="0"/>
+        </w:rPr>
+        <w:t xml:space="preserve">This section mentions each use case in the Requirements Specifications document. However, the next time we meet with Dr. Henricks we will still discuss the design of the GUI with her and her team to decide whether it fits their needs.</w:t>
+      </w:r>
+    </w:p>
+    <w:p>
+      <w:pPr>
+        <w:spacing w:after="240" w:before="240" w:line="240" w:lineRule="auto"/>
+        <w:rPr/>
+      </w:pPr>
+      <w:r>
+        <w:rPr>
+          <w:rtl w:val="0"/>
+        </w:rPr>
+        <w:t xml:space="preserve">            </w:t>
+        <w:tab/>
+        <w:t xml:space="preserve">Below is an example of the window that is present after a user clicks the ‘Run Predictions’ button.</w:t>
+      </w:r>
+    </w:p>
+    <w:p>
+      <w:pPr>
+        <w:spacing w:line="240" w:lineRule="auto"/>
+        <w:jc w:val="center"/>
+        <w:rPr/>
+      </w:pPr>
+      <w:r>
+        <w:rPr/>
+        <w:drawing>
+          <wp:inline distB="114300" distT="114300" distL="114300" distR="114300">
+            <wp:extent cx="4210050" cy="2363808"/>
+            <wp:effectExtent b="0" l="0" r="0" t="0"/>
+            <wp:docPr id="2" name="image4.png"/>
+            <a:graphic>
+              <a:graphicData uri="http://schemas.openxmlformats.org/drawingml/2006/picture">
+                <pic:pic>
+                  <pic:nvPicPr>
+                    <pic:cNvPr id="0" name="image4.png"/>
+                    <pic:cNvPicPr preferRelativeResize="0"/>
+                  </pic:nvPicPr>
+                  <pic:blipFill>
+                    <a:blip r:embed="rId9"/>
+                    <a:srcRect b="0" l="0" r="0" t="0"/>
+                    <a:stretch>
+                      <a:fillRect/>
+                    </a:stretch>
+                  </pic:blipFill>
+                  <pic:spPr>
+                    <a:xfrm>
+                      <a:off x="0" y="0"/>
+                      <a:ext cx="4210050" cy="2363808"/>
+                    </a:xfrm>
+                    <a:prstGeom prst="rect"/>
+                    <a:ln/>
+                  </pic:spPr>
+                </pic:pic>
+              </a:graphicData>
+            </a:graphic>
+          </wp:inline>
+        </w:drawing>
+      </w:r>
+      <w:r>
+        <w:rPr>
+          <w:rtl w:val="0"/>
+        </w:rPr>
+      </w:r>
+    </w:p>
+    <w:p>
+      <w:pPr>
+        <w:spacing w:after="0" w:line="240" w:lineRule="auto"/>
+        <w:rPr/>
+      </w:pPr>
+      <w:r>
+        <w:rPr>
+          <w:rtl w:val="0"/>
+        </w:rPr>
+        <w:tab/>
+      </w:r>
+    </w:p>
+    <w:p>
+      <w:pPr>
+        <w:spacing w:after="0" w:line="240" w:lineRule="auto"/>
+        <w:rPr>
+          <w:b w:val="1"/>
+        </w:rPr>
+      </w:pPr>
+      <w:r>
+        <w:rPr>
+          <w:rtl w:val="0"/>
+        </w:rPr>
+      </w:r>
+    </w:p>
+    <w:p>
+      <w:pPr>
+        <w:spacing w:after="0" w:line="240" w:lineRule="auto"/>
+        <w:rPr>
+          <w:sz w:val="25"/>
+          <w:szCs w:val="25"/>
           <w:highlight w:val="yellow"/>
         </w:rPr>
       </w:pPr>
@@ -3506,296 +3542,41 @@
           <w:szCs w:val="32"/>
           <w:rtl w:val="0"/>
         </w:rPr>
-        <w:t xml:space="preserve">IV. User Interface Design</w:t>
-      </w:r>
-      <w:r>
-        <w:rPr>
-          <w:rtl w:val="0"/>
-        </w:rPr>
-      </w:r>
-    </w:p>
-    <w:p>
-      <w:pPr>
-        <w:spacing w:line="240" w:lineRule="auto"/>
-        <w:rPr>
-          <w:color w:val="0e101a"/>
-          <w:highlight w:val="yellow"/>
-        </w:rPr>
-      </w:pPr>
-      <w:r>
-        <w:rPr>
-          <w:color w:val="0e101a"/>
-          <w:highlight w:val="yellow"/>
-          <w:rtl w:val="0"/>
-        </w:rPr>
-        <w:t xml:space="preserve">[You may skip this section if your project doesn’t have a GUI component] – but! If the tools is </w:t>
-      </w:r>
-    </w:p>
-    <w:p>
-      <w:pPr>
-        <w:spacing w:line="240" w:lineRule="auto"/>
-        <w:rPr>
-          <w:color w:val="0e101a"/>
-          <w:highlight w:val="yellow"/>
-        </w:rPr>
-      </w:pPr>
-      <w:r>
-        <w:rPr>
-          <w:color w:val="0e101a"/>
-          <w:highlight w:val="yellow"/>
-          <w:rtl w:val="0"/>
-        </w:rPr>
-        <w:t xml:space="preserve">ever to be used by humans (even just starting and stopping it), there’s some form of user </w:t>
-      </w:r>
-    </w:p>
-    <w:p>
-      <w:pPr>
-        <w:spacing w:line="240" w:lineRule="auto"/>
-        <w:rPr>
-          <w:color w:val="0e101a"/>
-          <w:highlight w:val="yellow"/>
-        </w:rPr>
-      </w:pPr>
-      <w:r>
-        <w:rPr>
-          <w:color w:val="0e101a"/>
-          <w:highlight w:val="yellow"/>
-          <w:rtl w:val="0"/>
-        </w:rPr>
-        <w:t xml:space="preserve">interface design. It can be very simple, but it does exist. Make sure you document how you </w:t>
-      </w:r>
-    </w:p>
-    <w:p>
-      <w:pPr>
-        <w:spacing w:line="240" w:lineRule="auto"/>
-        <w:rPr>
-          <w:color w:val="0e101a"/>
-          <w:highlight w:val="yellow"/>
-        </w:rPr>
-      </w:pPr>
-      <w:r>
-        <w:rPr>
-          <w:color w:val="0e101a"/>
-          <w:highlight w:val="yellow"/>
-          <w:rtl w:val="0"/>
-        </w:rPr>
-        <w:t xml:space="preserve">expect people to use your product, even if it’s just:</w:t>
-      </w:r>
-    </w:p>
-    <w:p>
-      <w:pPr>
-        <w:spacing w:line="240" w:lineRule="auto"/>
-        <w:ind w:left="720" w:firstLine="0"/>
-        <w:rPr>
-          <w:color w:val="0e101a"/>
-          <w:highlight w:val="yellow"/>
-        </w:rPr>
-      </w:pPr>
-      <w:r>
-        <w:rPr>
-          <w:color w:val="0e101a"/>
-          <w:highlight w:val="yellow"/>
-          <w:rtl w:val="0"/>
-        </w:rPr>
-        <w:t xml:space="preserve">● Installation</w:t>
-      </w:r>
-    </w:p>
-    <w:p>
-      <w:pPr>
-        <w:spacing w:line="240" w:lineRule="auto"/>
-        <w:ind w:left="720" w:firstLine="0"/>
-        <w:rPr>
-          <w:color w:val="0e101a"/>
-          <w:highlight w:val="yellow"/>
-        </w:rPr>
-      </w:pPr>
-      <w:r>
-        <w:rPr>
-          <w:color w:val="0e101a"/>
-          <w:highlight w:val="yellow"/>
-          <w:rtl w:val="0"/>
-        </w:rPr>
-        <w:t xml:space="preserve">● Configuration file edits</w:t>
-      </w:r>
-    </w:p>
-    <w:p>
-      <w:pPr>
-        <w:spacing w:line="240" w:lineRule="auto"/>
-        <w:ind w:left="720" w:firstLine="0"/>
-        <w:rPr>
-          <w:color w:val="0e101a"/>
-          <w:highlight w:val="yellow"/>
-        </w:rPr>
-      </w:pPr>
-      <w:r>
-        <w:rPr>
-          <w:color w:val="0e101a"/>
-          <w:highlight w:val="yellow"/>
-          <w:rtl w:val="0"/>
-        </w:rPr>
-        <w:t xml:space="preserve">● Launch daemon by running command [x]</w:t>
-      </w:r>
-    </w:p>
-    <w:p>
-      <w:pPr>
-        <w:spacing w:line="240" w:lineRule="auto"/>
-        <w:ind w:left="720" w:firstLine="0"/>
-        <w:rPr>
-          <w:color w:val="0e101a"/>
-          <w:highlight w:val="yellow"/>
-        </w:rPr>
-      </w:pPr>
-      <w:r>
-        <w:rPr>
-          <w:rtl w:val="0"/>
-        </w:rPr>
-      </w:r>
-    </w:p>
-    <w:p>
-      <w:pPr>
-        <w:spacing w:line="240" w:lineRule="auto"/>
-        <w:rPr>
-          <w:color w:val="0e101a"/>
-          <w:highlight w:val="yellow"/>
-        </w:rPr>
-      </w:pPr>
-      <w:r>
-        <w:rPr>
-          <w:color w:val="0e101a"/>
-          <w:highlight w:val="yellow"/>
-          <w:rtl w:val="0"/>
-        </w:rPr>
-        <w:t xml:space="preserve">Provide a detailed description of the user interface. The information in this section should be </w:t>
-      </w:r>
-    </w:p>
-    <w:p>
-      <w:pPr>
-        <w:spacing w:line="240" w:lineRule="auto"/>
-        <w:rPr>
-          <w:color w:val="0e101a"/>
-          <w:highlight w:val="yellow"/>
-        </w:rPr>
-      </w:pPr>
-      <w:r>
-        <w:rPr>
-          <w:color w:val="0e101a"/>
-          <w:highlight w:val="yellow"/>
-          <w:rtl w:val="0"/>
-        </w:rPr>
-        <w:t xml:space="preserve">accompanied with proper images showing how exactly you vision the interface to be like (for </w:t>
-      </w:r>
-    </w:p>
-    <w:p>
-      <w:pPr>
-        <w:spacing w:line="240" w:lineRule="auto"/>
-        <w:rPr>
-          <w:color w:val="0e101a"/>
-          <w:highlight w:val="yellow"/>
-        </w:rPr>
-      </w:pPr>
-      <w:r>
-        <w:rPr>
-          <w:color w:val="0e101a"/>
-          <w:highlight w:val="yellow"/>
-          <w:rtl w:val="0"/>
-        </w:rPr>
-        <w:t xml:space="preserve">example mock-ups). Make sure to mention which use cases in your “Requirements </w:t>
-      </w:r>
-    </w:p>
-    <w:p>
-      <w:pPr>
-        <w:spacing w:line="240" w:lineRule="auto"/>
+        <w:t xml:space="preserve">IV. Glossary</w:t>
+      </w:r>
+      <w:r>
+        <w:rPr>
+          <w:rtl w:val="0"/>
+        </w:rPr>
+      </w:r>
+    </w:p>
+    <w:p>
+      <w:pPr>
+        <w:spacing w:after="0" w:line="240" w:lineRule="auto"/>
         <w:rPr/>
       </w:pPr>
       <w:r>
         <w:rPr>
-          <w:color w:val="0e101a"/>
-          <w:highlight w:val="yellow"/>
-          <w:rtl w:val="0"/>
-        </w:rPr>
-        <w:t xml:space="preserve">Specification” document will utilize these interfaces for user interaction.</w:t>
-      </w:r>
-      <w:r>
-        <w:rPr>
-          <w:rtl w:val="0"/>
-        </w:rPr>
-      </w:r>
-    </w:p>
-    <w:p>
-      <w:pPr>
-        <w:spacing w:after="0" w:line="240" w:lineRule="auto"/>
+          <w:rtl w:val="0"/>
+        </w:rPr>
+      </w:r>
+    </w:p>
+    <w:p>
+      <w:pPr>
+        <w:spacing w:line="240" w:lineRule="auto"/>
         <w:rPr/>
       </w:pPr>
       <w:r>
         <w:rPr>
           <w:rtl w:val="0"/>
         </w:rPr>
-        <w:tab/>
-      </w:r>
-    </w:p>
-    <w:p>
-      <w:pPr>
-        <w:spacing w:after="0" w:line="240" w:lineRule="auto"/>
-        <w:rPr>
-          <w:b w:val="1"/>
-        </w:rPr>
-      </w:pPr>
-      <w:r>
-        <w:rPr>
-          <w:rtl w:val="0"/>
-        </w:rPr>
-      </w:r>
-    </w:p>
-    <w:p>
-      <w:pPr>
-        <w:spacing w:after="0" w:line="240" w:lineRule="auto"/>
-        <w:rPr>
-          <w:sz w:val="25"/>
-          <w:szCs w:val="25"/>
-          <w:highlight w:val="yellow"/>
-        </w:rPr>
-      </w:pPr>
-      <w:r>
-        <w:rPr>
-          <w:b w:val="1"/>
-          <w:sz w:val="32"/>
-          <w:szCs w:val="32"/>
-          <w:rtl w:val="0"/>
-        </w:rPr>
-        <w:t xml:space="preserve">IV. Glossary</w:t>
-      </w:r>
-      <w:r>
-        <w:rPr>
-          <w:rtl w:val="0"/>
-        </w:rPr>
-      </w:r>
-    </w:p>
-    <w:p>
-      <w:pPr>
-        <w:spacing w:after="0" w:line="240" w:lineRule="auto"/>
-        <w:rPr/>
-      </w:pPr>
-      <w:r>
-        <w:rPr>
-          <w:rtl w:val="0"/>
-        </w:rPr>
-      </w:r>
-    </w:p>
-    <w:p>
-      <w:pPr>
-        <w:rPr/>
-      </w:pPr>
-      <w:r>
-        <w:rPr>
-          <w:rtl w:val="0"/>
-        </w:rPr>
       </w:r>
     </w:p>
     <w:sectPr>
-      <w:headerReference r:id="rId9" w:type="default"/>
-      <w:headerReference r:id="rId10" w:type="first"/>
-      <w:footerReference r:id="rId11" w:type="default"/>
-      <w:footerReference r:id="rId12" w:type="first"/>
+      <w:headerReference r:id="rId10" w:type="default"/>
+      <w:headerReference r:id="rId11" w:type="first"/>
+      <w:footerReference r:id="rId12" w:type="default"/>
+      <w:footerReference r:id="rId13" w:type="first"/>
       <w:pgSz w:h="15840" w:w="12240" w:orient="portrait"/>
       <w:pgMar w:bottom="1440" w:top="1440" w:left="1440" w:right="1440" w:header="720" w:footer="720"/>
       <w:pgNumType w:start="1"/>

</xml_diff>